<commit_message>
getting the selected artikel in a word table.
</commit_message>
<xml_diff>
--- a/First.docx
+++ b/First.docx
@@ -7,7 +7,7 @@
         <w15:collapsed w:val="false"/>
       </w:pPr>
       <w:r>
-        <w:t>SGL Carbon  AG</w:t>
+        <w:t/>
       </w:r>
     </w:p>
     <w:p>
@@ -20,7 +20,7 @@
         <w:rPr>
           <w:sz w:val="24"/>
         </w:rPr>
-        <w:t>Drachenburgstr 1</w:t>
+        <w:t/>
       </w:r>
     </w:p>
     <w:p>
@@ -33,7 +33,7 @@
         <w:rPr>
           <w:sz w:val="24"/>
         </w:rPr>
-        <w:t>Drachenburgstr 1-Drachenburgstr 1</w:t>
+        <w:t>-</w:t>
       </w:r>
     </w:p>
     <w:p>
@@ -81,7 +81,7 @@
           <w:sz w:val="24"/>
           <w:szCs w:val="20"/>
         </w:rPr>
-        <w:t>Hallo Aymen</w:t>
+        <w:t/>
       </w:r>
     </w:p>
     <w:p>
@@ -168,6 +168,8 @@
 Reißverschluss vorne, Stehkragen mit Druckknopfverschluss, Raglanarmschnitt, Druckknopfverschlüsse an den Armen und Beinen
 </w:t>
       </w:r>
+      <w:bookmarkStart w:name="_GoBack" w:id="0"/>
+      <w:bookmarkEnd w:id="0"/>
     </w:p>
     <w:p>
       <w:pPr>
@@ -227,23 +229,899 @@
         </w:rPr>
         <w:t xml:space="preserve">Preis: preis</w:t>
       </w:r>
-      <w:bookmarkStart w:name="_GoBack" w:id="0"/>
-      <w:bookmarkEnd w:id="0"/>
-      <w:r>
-        <w:rPr>
-          <w:sz w:val="24"/>
-        </w:rPr>
-        <w:t/>
-      </w:r>
     </w:p>
     <w:p>
       <w:pPr>
+        <w:rPr>
+          <w:sz w:val="24"/>
+        </w:rPr>
+      </w:pPr>
+    </w:p>
+    <w:tbl>
+      <w:tblPr>
+        <w:tblStyle w:val="HellesRaster-Akzent1"/>
+        <w:tblW w:w="10420" w:type="dxa"/>
+        <w:tblLook w:firstRow="1" w:lastRow="0" w:firstColumn="1" w:lastColumn="0" w:noHBand="0" w:noVBand="1" w:val="04A0"/>
+      </w:tblPr>
+      <w:tblGrid>
+        <w:gridCol w:w="1157"/>
+        <w:gridCol w:w="1174"/>
+        <w:gridCol w:w="1154"/>
+        <w:gridCol w:w="1154"/>
+        <w:gridCol w:w="1352"/>
+        <w:gridCol w:w="959"/>
+        <w:gridCol w:w="1250"/>
+        <w:gridCol w:w="1063"/>
+        <w:gridCol w:w="1157"/>
+      </w:tblGrid>
+      <w:tr>
+        <w:trPr>
+          <w:cnfStyle w:val="100000000000"/>
+          <w:trHeight w:val="353"/>
+        </w:trPr>
+        <w:tc>
+          <w:tcPr>
+            <w:cnfStyle w:val="001000000000"/>
+            <w:tcW w:w="1157" w:type="dxa"/>
+            <w:hideMark/>
+          </w:tcPr>
+          <w:p>
+            <w:pPr>
+              <w:pStyle w:val="Nummerierung1"/>
+              <w:numPr>
+                <w:ilvl w:val="0"/>
+                <w:numId w:val="0"/>
+              </w:numPr>
+              <w:rPr>
+                <w:b w:val="false"/>
+                <w:sz w:val="24"/>
+              </w:rPr>
+            </w:pPr>
+            <w:r>
+              <w:rPr>
+                <w:sz w:val="24"/>
+              </w:rPr>
+              <w:t>Farben</w:t>
+            </w:r>
+          </w:p>
+        </w:tc>
+        <w:tc>
+          <w:tcPr>
+            <w:tcW w:w="1174" w:type="dxa"/>
+            <w:hideMark/>
+          </w:tcPr>
+          <w:p>
+            <w:pPr>
+              <w:pStyle w:val="Nummerierung1"/>
+              <w:numPr>
+                <w:ilvl w:val="0"/>
+                <w:numId w:val="0"/>
+              </w:numPr>
+              <w:cnfStyle w:val="100000000000"/>
+              <w:rPr>
+                <w:b w:val="false"/>
+                <w:sz w:val="24"/>
+              </w:rPr>
+            </w:pPr>
+            <w:r>
+              <w:rPr>
+                <w:sz w:val="24"/>
+              </w:rPr>
+              <w:t>Größen</w:t>
+            </w:r>
+          </w:p>
+        </w:tc>
+        <w:tc>
+          <w:tcPr>
+            <w:tcW w:w="1154" w:type="dxa"/>
+            <w:hideMark/>
+          </w:tcPr>
+          <w:p>
+            <w:pPr>
+              <w:pStyle w:val="Nummerierung1"/>
+              <w:numPr>
+                <w:ilvl w:val="0"/>
+                <w:numId w:val="0"/>
+              </w:numPr>
+              <w:cnfStyle w:val="100000000000"/>
+              <w:rPr>
+                <w:b w:val="false"/>
+                <w:sz w:val="24"/>
+              </w:rPr>
+            </w:pPr>
+            <w:r>
+              <w:rPr>
+                <w:sz w:val="24"/>
+              </w:rPr>
+              <w:t>Art</w:t>
+            </w:r>
+          </w:p>
+        </w:tc>
+        <w:tc>
+          <w:tcPr>
+            <w:tcW w:w="1154" w:type="dxa"/>
+            <w:hideMark/>
+          </w:tcPr>
+          <w:p>
+            <w:pPr>
+              <w:pStyle w:val="Nummerierung1"/>
+              <w:numPr>
+                <w:ilvl w:val="0"/>
+                <w:numId w:val="0"/>
+              </w:numPr>
+              <w:cnfStyle w:val="100000000000"/>
+              <w:rPr>
+                <w:b w:val="false"/>
+                <w:sz w:val="24"/>
+              </w:rPr>
+            </w:pPr>
+            <w:r>
+              <w:rPr>
+                <w:sz w:val="24"/>
+              </w:rPr>
+              <w:t>Ab</w:t>
+            </w:r>
+          </w:p>
+        </w:tc>
+        <w:tc>
+          <w:tcPr>
+            <w:tcW w:w="1352" w:type="dxa"/>
+            <w:hideMark/>
+          </w:tcPr>
+          <w:p>
+            <w:pPr>
+              <w:pStyle w:val="Nummerierung1"/>
+              <w:numPr>
+                <w:ilvl w:val="0"/>
+                <w:numId w:val="0"/>
+              </w:numPr>
+              <w:cnfStyle w:val="100000000000"/>
+              <w:rPr>
+                <w:b w:val="false"/>
+                <w:sz w:val="24"/>
+              </w:rPr>
+            </w:pPr>
+            <w:r>
+              <w:rPr>
+                <w:sz w:val="24"/>
+              </w:rPr>
+              <w:t>Preis</w:t>
+            </w:r>
+          </w:p>
+        </w:tc>
+        <w:tc>
+          <w:tcPr>
+            <w:tcW w:w="959" w:type="dxa"/>
+            <w:hideMark/>
+          </w:tcPr>
+          <w:p>
+            <w:pPr>
+              <w:pStyle w:val="Nummerierung1"/>
+              <w:numPr>
+                <w:ilvl w:val="0"/>
+                <w:numId w:val="0"/>
+              </w:numPr>
+              <w:cnfStyle w:val="100000000000"/>
+              <w:rPr>
+                <w:b w:val="false"/>
+                <w:sz w:val="24"/>
+              </w:rPr>
+            </w:pPr>
+            <w:r>
+              <w:rPr>
+                <w:sz w:val="24"/>
+              </w:rPr>
+              <w:t>WZ</w:t>
+            </w:r>
+          </w:p>
+        </w:tc>
+        <w:tc>
+          <w:tcPr>
+            <w:tcW w:w="1250" w:type="dxa"/>
+            <w:hideMark/>
+          </w:tcPr>
+          <w:p>
+            <w:pPr>
+              <w:pStyle w:val="Nummerierung1"/>
+              <w:numPr>
+                <w:ilvl w:val="0"/>
+                <w:numId w:val="0"/>
+              </w:numPr>
+              <w:cnfStyle w:val="100000000000"/>
+              <w:rPr>
+                <w:b w:val="false"/>
+                <w:sz w:val="24"/>
+              </w:rPr>
+            </w:pPr>
+            <w:r>
+              <w:rPr>
+                <w:sz w:val="24"/>
+              </w:rPr>
+              <w:t>P-Menge</w:t>
+            </w:r>
+          </w:p>
+        </w:tc>
+        <w:tc>
+          <w:tcPr>
+            <w:tcW w:w="1063" w:type="dxa"/>
+            <w:hideMark/>
+          </w:tcPr>
+          <w:p>
+            <w:pPr>
+              <w:pStyle w:val="Nummerierung1"/>
+              <w:numPr>
+                <w:ilvl w:val="0"/>
+                <w:numId w:val="0"/>
+              </w:numPr>
+              <w:cnfStyle w:val="100000000000"/>
+              <w:rPr>
+                <w:b w:val="false"/>
+                <w:sz w:val="24"/>
+              </w:rPr>
+            </w:pPr>
+            <w:r>
+              <w:rPr>
+                <w:sz w:val="24"/>
+              </w:rPr>
+              <w:t>ME</w:t>
+            </w:r>
+          </w:p>
+        </w:tc>
+        <w:tc>
+          <w:tcPr>
+            <w:tcW w:w="1157" w:type="dxa"/>
+            <w:hideMark/>
+          </w:tcPr>
+          <w:p>
+            <w:pPr>
+              <w:pStyle w:val="Nummerierung1"/>
+              <w:numPr>
+                <w:ilvl w:val="0"/>
+                <w:numId w:val="0"/>
+              </w:numPr>
+              <w:cnfStyle w:val="100000000000"/>
+              <w:rPr>
+                <w:b w:val="false"/>
+                <w:sz w:val="24"/>
+              </w:rPr>
+            </w:pPr>
+            <w:r>
+              <w:rPr>
+                <w:sz w:val="24"/>
+              </w:rPr>
+              <w:t>VP-Mng</w:t>
+            </w:r>
+          </w:p>
+        </w:tc>
+      </w:tr>
+      <w:tr>
+        <w:trPr>
+          <w:cnfStyle w:val="000000100000"/>
+          <w:trHeight w:val="376"/>
+        </w:trPr>
+        <w:tc>
+          <w:tcPr>
+            <w:cnfStyle w:val="001000000000"/>
+            <w:tcW w:w="1157" w:type="dxa"/>
+          </w:tcPr>
+          <w:p>
+            <w:pPr>
+              <w:pStyle w:val="Nummerierung1"/>
+              <w:numPr>
+                <w:ilvl w:val="0"/>
+                <w:numId w:val="0"/>
+              </w:numPr>
+            </w:pPr>
+            <w:r>
+              <w:rPr>
+                <w:rFonts w:ascii="Times New Roman" w:hAnsi="Times New Roman"/>
+                <w:sz w:val="24"/>
+              </w:rPr>
+              <w:t>weiß (00), dunkelblau (08), hellblau (10), oliv-grün (13), grau (15), dunkelgrau (19), hellrot (20), petrol (42), Tretex-Grau (46), Bugatti-Blau (48), Automobil-Grau (49)</w:t>
+            </w:r>
+          </w:p>
+        </w:tc>
+        <w:tc>
+          <w:tcPr>
+            <w:tcW w:w="1174" w:type="dxa"/>
+          </w:tcPr>
+          <w:p>
+            <w:pPr>
+              <w:pStyle w:val="Nummerierung1"/>
+              <w:numPr>
+                <w:ilvl w:val="0"/>
+                <w:numId w:val="0"/>
+              </w:numPr>
+              <w:cnfStyle w:val="000000100000"/>
+            </w:pPr>
+            <w:r>
+              <w:rPr>
+                <w:rFonts w:ascii="Times New Roman" w:hAnsi="Times New Roman"/>
+                <w:sz w:val="24"/>
+              </w:rPr>
+              <w:t>L</w:t>
+            </w:r>
+          </w:p>
+        </w:tc>
+        <w:tc>
+          <w:tcPr>
+            <w:tcW w:w="1154" w:type="dxa"/>
+          </w:tcPr>
+          <w:p>
+            <w:pPr>
+              <w:pStyle w:val="Nummerierung1"/>
+              <w:numPr>
+                <w:ilvl w:val="0"/>
+                <w:numId w:val="0"/>
+              </w:numPr>
+              <w:cnfStyle w:val="000000100000"/>
+            </w:pPr>
+            <w:r>
+              <w:rPr>
+                <w:rFonts w:ascii="Times New Roman" w:hAnsi="Times New Roman"/>
+                <w:sz w:val="24"/>
+              </w:rPr>
+              <w:t>VK1</w:t>
+            </w:r>
+          </w:p>
+        </w:tc>
+        <w:tc>
+          <w:tcPr>
+            <w:tcW w:w="1154" w:type="dxa"/>
+          </w:tcPr>
+          <w:p>
+            <w:pPr>
+              <w:pStyle w:val="Nummerierung1"/>
+              <w:numPr>
+                <w:ilvl w:val="0"/>
+                <w:numId w:val="0"/>
+              </w:numPr>
+              <w:cnfStyle w:val="000000100000"/>
+            </w:pPr>
+            <w:r>
+              <w:rPr>
+                <w:rFonts w:ascii="Times New Roman" w:hAnsi="Times New Roman"/>
+                <w:sz w:val="24"/>
+              </w:rPr>
+              <w:t>1</w:t>
+            </w:r>
+          </w:p>
+        </w:tc>
+        <w:tc>
+          <w:tcPr>
+            <w:tcW w:w="1352" w:type="dxa"/>
+          </w:tcPr>
+          <w:p>
+            <w:pPr>
+              <w:pStyle w:val="Nummerierung1"/>
+              <w:numPr>
+                <w:ilvl w:val="0"/>
+                <w:numId w:val="0"/>
+              </w:numPr>
+              <w:cnfStyle w:val="000000100000"/>
+            </w:pPr>
+            <w:r>
+              <w:rPr>
+                <w:rFonts w:ascii="Times New Roman" w:hAnsi="Times New Roman"/>
+                <w:sz w:val="24"/>
+              </w:rPr>
+              <w:t>41,21</w:t>
+            </w:r>
+          </w:p>
+        </w:tc>
+        <w:tc>
+          <w:tcPr>
+            <w:tcW w:w="959" w:type="dxa"/>
+          </w:tcPr>
+          <w:p>
+            <w:pPr>
+              <w:pStyle w:val="Nummerierung1"/>
+              <w:numPr>
+                <w:ilvl w:val="0"/>
+                <w:numId w:val="0"/>
+              </w:numPr>
+              <w:cnfStyle w:val="000000100000"/>
+            </w:pPr>
+            <w:r>
+              <w:rPr>
+                <w:rFonts w:ascii="Times New Roman" w:hAnsi="Times New Roman"/>
+                <w:sz w:val="24"/>
+              </w:rPr>
+              <w:t>€</w:t>
+            </w:r>
+          </w:p>
+        </w:tc>
+        <w:tc>
+          <w:tcPr>
+            <w:tcW w:w="1250" w:type="dxa"/>
+          </w:tcPr>
+          <w:p>
+            <w:pPr>
+              <w:pStyle w:val="Nummerierung1"/>
+              <w:numPr>
+                <w:ilvl w:val="0"/>
+                <w:numId w:val="0"/>
+              </w:numPr>
+              <w:cnfStyle w:val="000000100000"/>
+            </w:pPr>
+            <w:r>
+              <w:rPr>
+                <w:rFonts w:ascii="Times New Roman" w:hAnsi="Times New Roman"/>
+                <w:sz w:val="24"/>
+              </w:rPr>
+              <w:t>1</w:t>
+            </w:r>
+          </w:p>
+        </w:tc>
+        <w:tc>
+          <w:tcPr>
+            <w:tcW w:w="1063" w:type="dxa"/>
+          </w:tcPr>
+          <w:p>
+            <w:pPr>
+              <w:pStyle w:val="Nummerierung1"/>
+              <w:numPr>
+                <w:ilvl w:val="0"/>
+                <w:numId w:val="0"/>
+              </w:numPr>
+              <w:cnfStyle w:val="000000100000"/>
+            </w:pPr>
+            <w:r>
+              <w:rPr>
+                <w:rFonts w:ascii="Times New Roman" w:hAnsi="Times New Roman"/>
+                <w:sz w:val="24"/>
+              </w:rPr>
+              <w:t>Stück</w:t>
+            </w:r>
+          </w:p>
+        </w:tc>
+        <w:tc>
+          <w:tcPr>
+            <w:tcW w:w="1157" w:type="dxa"/>
+          </w:tcPr>
+          <w:p>
+            <w:pPr>
+              <w:pStyle w:val="Nummerierung1"/>
+              <w:numPr>
+                <w:ilvl w:val="0"/>
+                <w:numId w:val="0"/>
+              </w:numPr>
+              <w:cnfStyle w:val="000000100000"/>
+            </w:pPr>
+            <w:r>
+              <w:rPr>
+                <w:rFonts w:ascii="Times New Roman" w:hAnsi="Times New Roman"/>
+                <w:sz w:val="24"/>
+              </w:rPr>
+              <w:t>1.000000</w:t>
+            </w:r>
+          </w:p>
+        </w:tc>
+      </w:tr>
+      <w:tr>
+        <w:trPr>
+          <w:cnfStyle w:val="000000100000"/>
+          <w:trHeight w:val="376"/>
+        </w:trPr>
+        <w:tc>
+          <w:tcPr>
+            <w:cnfStyle w:val="001000000000"/>
+            <w:tcW w:w="1157" w:type="dxa"/>
+          </w:tcPr>
+          <w:p>
+            <w:pPr>
+              <w:pStyle w:val="Nummerierung1"/>
+              <w:numPr>
+                <w:ilvl w:val="0"/>
+                <w:numId w:val="0"/>
+              </w:numPr>
+            </w:pPr>
+            <w:r>
+              <w:rPr>
+                <w:rFonts w:ascii="Times New Roman" w:hAnsi="Times New Roman"/>
+                <w:sz w:val="24"/>
+              </w:rPr>
+              <w:t>weiß (00), dunkelblau (08), hellblau (10), oliv-grün (13), grau (15), dunkelgrau (19), hellrot (20), petrol (42), Tretex-Grau (46), Bugatti-Blau (48), Automobil-Grau (49)</w:t>
+            </w:r>
+          </w:p>
+        </w:tc>
+        <w:tc>
+          <w:tcPr>
+            <w:tcW w:w="1174" w:type="dxa"/>
+          </w:tcPr>
+          <w:p>
+            <w:pPr>
+              <w:pStyle w:val="Nummerierung1"/>
+              <w:numPr>
+                <w:ilvl w:val="0"/>
+                <w:numId w:val="0"/>
+              </w:numPr>
+              <w:cnfStyle w:val="000000100000"/>
+            </w:pPr>
+            <w:r>
+              <w:rPr>
+                <w:rFonts w:ascii="Times New Roman" w:hAnsi="Times New Roman"/>
+                <w:sz w:val="24"/>
+              </w:rPr>
+              <w:t>L</w:t>
+            </w:r>
+          </w:p>
+        </w:tc>
+        <w:tc>
+          <w:tcPr>
+            <w:tcW w:w="1154" w:type="dxa"/>
+          </w:tcPr>
+          <w:p>
+            <w:pPr>
+              <w:pStyle w:val="Nummerierung1"/>
+              <w:numPr>
+                <w:ilvl w:val="0"/>
+                <w:numId w:val="0"/>
+              </w:numPr>
+              <w:cnfStyle w:val="000000100000"/>
+            </w:pPr>
+            <w:r>
+              <w:rPr>
+                <w:rFonts w:ascii="Times New Roman" w:hAnsi="Times New Roman"/>
+                <w:sz w:val="24"/>
+              </w:rPr>
+              <w:t>VK1</w:t>
+            </w:r>
+          </w:p>
+        </w:tc>
+        <w:tc>
+          <w:tcPr>
+            <w:tcW w:w="1154" w:type="dxa"/>
+          </w:tcPr>
+          <w:p>
+            <w:pPr>
+              <w:pStyle w:val="Nummerierung1"/>
+              <w:numPr>
+                <w:ilvl w:val="0"/>
+                <w:numId w:val="0"/>
+              </w:numPr>
+              <w:cnfStyle w:val="000000100000"/>
+            </w:pPr>
+            <w:r>
+              <w:rPr>
+                <w:rFonts w:ascii="Times New Roman" w:hAnsi="Times New Roman"/>
+                <w:sz w:val="24"/>
+              </w:rPr>
+              <w:t>1</w:t>
+            </w:r>
+          </w:p>
+        </w:tc>
+        <w:tc>
+          <w:tcPr>
+            <w:tcW w:w="1352" w:type="dxa"/>
+          </w:tcPr>
+          <w:p>
+            <w:pPr>
+              <w:pStyle w:val="Nummerierung1"/>
+              <w:numPr>
+                <w:ilvl w:val="0"/>
+                <w:numId w:val="0"/>
+              </w:numPr>
+              <w:cnfStyle w:val="000000100000"/>
+            </w:pPr>
+            <w:r>
+              <w:rPr>
+                <w:rFonts w:ascii="Times New Roman" w:hAnsi="Times New Roman"/>
+                <w:sz w:val="24"/>
+              </w:rPr>
+              <w:t>41,21</w:t>
+            </w:r>
+          </w:p>
+        </w:tc>
+        <w:tc>
+          <w:tcPr>
+            <w:tcW w:w="959" w:type="dxa"/>
+          </w:tcPr>
+          <w:p>
+            <w:pPr>
+              <w:pStyle w:val="Nummerierung1"/>
+              <w:numPr>
+                <w:ilvl w:val="0"/>
+                <w:numId w:val="0"/>
+              </w:numPr>
+              <w:cnfStyle w:val="000000100000"/>
+            </w:pPr>
+            <w:r>
+              <w:rPr>
+                <w:rFonts w:ascii="Times New Roman" w:hAnsi="Times New Roman"/>
+                <w:sz w:val="24"/>
+              </w:rPr>
+              <w:t>€</w:t>
+            </w:r>
+          </w:p>
+        </w:tc>
+        <w:tc>
+          <w:tcPr>
+            <w:tcW w:w="1250" w:type="dxa"/>
+          </w:tcPr>
+          <w:p>
+            <w:pPr>
+              <w:pStyle w:val="Nummerierung1"/>
+              <w:numPr>
+                <w:ilvl w:val="0"/>
+                <w:numId w:val="0"/>
+              </w:numPr>
+              <w:cnfStyle w:val="000000100000"/>
+            </w:pPr>
+            <w:r>
+              <w:rPr>
+                <w:rFonts w:ascii="Times New Roman" w:hAnsi="Times New Roman"/>
+                <w:sz w:val="24"/>
+              </w:rPr>
+              <w:t>1</w:t>
+            </w:r>
+          </w:p>
+        </w:tc>
+        <w:tc>
+          <w:tcPr>
+            <w:tcW w:w="1063" w:type="dxa"/>
+          </w:tcPr>
+          <w:p>
+            <w:pPr>
+              <w:pStyle w:val="Nummerierung1"/>
+              <w:numPr>
+                <w:ilvl w:val="0"/>
+                <w:numId w:val="0"/>
+              </w:numPr>
+              <w:cnfStyle w:val="000000100000"/>
+            </w:pPr>
+            <w:r>
+              <w:rPr>
+                <w:rFonts w:ascii="Times New Roman" w:hAnsi="Times New Roman"/>
+                <w:sz w:val="24"/>
+              </w:rPr>
+              <w:t>Stück</w:t>
+            </w:r>
+          </w:p>
+        </w:tc>
+        <w:tc>
+          <w:tcPr>
+            <w:tcW w:w="1157" w:type="dxa"/>
+          </w:tcPr>
+          <w:p>
+            <w:pPr>
+              <w:pStyle w:val="Nummerierung1"/>
+              <w:numPr>
+                <w:ilvl w:val="0"/>
+                <w:numId w:val="0"/>
+              </w:numPr>
+              <w:cnfStyle w:val="000000100000"/>
+            </w:pPr>
+            <w:r>
+              <w:rPr>
+                <w:rFonts w:ascii="Times New Roman" w:hAnsi="Times New Roman"/>
+                <w:sz w:val="24"/>
+              </w:rPr>
+              <w:t>1.000000</w:t>
+            </w:r>
+          </w:p>
+        </w:tc>
+      </w:tr>
+      <w:tr>
+        <w:trPr>
+          <w:cnfStyle w:val="000000100000"/>
+          <w:trHeight w:val="376"/>
+        </w:trPr>
+        <w:tc>
+          <w:tcPr>
+            <w:cnfStyle w:val="001000000000"/>
+            <w:tcW w:w="1157" w:type="dxa"/>
+          </w:tcPr>
+          <w:p>
+            <w:pPr>
+              <w:pStyle w:val="Nummerierung1"/>
+              <w:numPr>
+                <w:ilvl w:val="0"/>
+                <w:numId w:val="0"/>
+              </w:numPr>
+            </w:pPr>
+            <w:r>
+              <w:rPr>
+                <w:rFonts w:ascii="Times New Roman" w:hAnsi="Times New Roman"/>
+                <w:sz w:val="24"/>
+              </w:rPr>
+              <w:t>weiß (00), dunkelblau (08), hellblau (10), oliv-grün (13), grau (15), dunkelgrau (19), hellrot (20), petrol (42), Tretex-Grau (46), Bugatti-Blau (48), Automobil-Grau (49)</w:t>
+            </w:r>
+          </w:p>
+        </w:tc>
+        <w:tc>
+          <w:tcPr>
+            <w:tcW w:w="1174" w:type="dxa"/>
+          </w:tcPr>
+          <w:p>
+            <w:pPr>
+              <w:pStyle w:val="Nummerierung1"/>
+              <w:numPr>
+                <w:ilvl w:val="0"/>
+                <w:numId w:val="0"/>
+              </w:numPr>
+              <w:cnfStyle w:val="000000100000"/>
+            </w:pPr>
+            <w:r>
+              <w:rPr>
+                <w:rFonts w:ascii="Times New Roman" w:hAnsi="Times New Roman"/>
+                <w:sz w:val="24"/>
+              </w:rPr>
+              <w:t>L</w:t>
+            </w:r>
+          </w:p>
+        </w:tc>
+        <w:tc>
+          <w:tcPr>
+            <w:tcW w:w="1154" w:type="dxa"/>
+          </w:tcPr>
+          <w:p>
+            <w:pPr>
+              <w:pStyle w:val="Nummerierung1"/>
+              <w:numPr>
+                <w:ilvl w:val="0"/>
+                <w:numId w:val="0"/>
+              </w:numPr>
+              <w:cnfStyle w:val="000000100000"/>
+            </w:pPr>
+            <w:r>
+              <w:rPr>
+                <w:rFonts w:ascii="Times New Roman" w:hAnsi="Times New Roman"/>
+                <w:sz w:val="24"/>
+              </w:rPr>
+              <w:t>VK1</w:t>
+            </w:r>
+          </w:p>
+        </w:tc>
+        <w:tc>
+          <w:tcPr>
+            <w:tcW w:w="1154" w:type="dxa"/>
+          </w:tcPr>
+          <w:p>
+            <w:pPr>
+              <w:pStyle w:val="Nummerierung1"/>
+              <w:numPr>
+                <w:ilvl w:val="0"/>
+                <w:numId w:val="0"/>
+              </w:numPr>
+              <w:cnfStyle w:val="000000100000"/>
+            </w:pPr>
+            <w:r>
+              <w:rPr>
+                <w:rFonts w:ascii="Times New Roman" w:hAnsi="Times New Roman"/>
+                <w:sz w:val="24"/>
+              </w:rPr>
+              <w:t>1</w:t>
+            </w:r>
+          </w:p>
+        </w:tc>
+        <w:tc>
+          <w:tcPr>
+            <w:tcW w:w="1352" w:type="dxa"/>
+          </w:tcPr>
+          <w:p>
+            <w:pPr>
+              <w:pStyle w:val="Nummerierung1"/>
+              <w:numPr>
+                <w:ilvl w:val="0"/>
+                <w:numId w:val="0"/>
+              </w:numPr>
+              <w:cnfStyle w:val="000000100000"/>
+            </w:pPr>
+            <w:r>
+              <w:rPr>
+                <w:rFonts w:ascii="Times New Roman" w:hAnsi="Times New Roman"/>
+                <w:sz w:val="24"/>
+              </w:rPr>
+              <w:t>41,21</w:t>
+            </w:r>
+          </w:p>
+        </w:tc>
+        <w:tc>
+          <w:tcPr>
+            <w:tcW w:w="959" w:type="dxa"/>
+          </w:tcPr>
+          <w:p>
+            <w:pPr>
+              <w:pStyle w:val="Nummerierung1"/>
+              <w:numPr>
+                <w:ilvl w:val="0"/>
+                <w:numId w:val="0"/>
+              </w:numPr>
+              <w:cnfStyle w:val="000000100000"/>
+            </w:pPr>
+            <w:r>
+              <w:rPr>
+                <w:rFonts w:ascii="Times New Roman" w:hAnsi="Times New Roman"/>
+                <w:sz w:val="24"/>
+              </w:rPr>
+              <w:t>€</w:t>
+            </w:r>
+          </w:p>
+        </w:tc>
+        <w:tc>
+          <w:tcPr>
+            <w:tcW w:w="1250" w:type="dxa"/>
+          </w:tcPr>
+          <w:p>
+            <w:pPr>
+              <w:pStyle w:val="Nummerierung1"/>
+              <w:numPr>
+                <w:ilvl w:val="0"/>
+                <w:numId w:val="0"/>
+              </w:numPr>
+              <w:cnfStyle w:val="000000100000"/>
+            </w:pPr>
+            <w:r>
+              <w:rPr>
+                <w:rFonts w:ascii="Times New Roman" w:hAnsi="Times New Roman"/>
+                <w:sz w:val="24"/>
+              </w:rPr>
+              <w:t>1</w:t>
+            </w:r>
+          </w:p>
+        </w:tc>
+        <w:tc>
+          <w:tcPr>
+            <w:tcW w:w="1063" w:type="dxa"/>
+          </w:tcPr>
+          <w:p>
+            <w:pPr>
+              <w:pStyle w:val="Nummerierung1"/>
+              <w:numPr>
+                <w:ilvl w:val="0"/>
+                <w:numId w:val="0"/>
+              </w:numPr>
+              <w:cnfStyle w:val="000000100000"/>
+            </w:pPr>
+            <w:r>
+              <w:rPr>
+                <w:rFonts w:ascii="Times New Roman" w:hAnsi="Times New Roman"/>
+                <w:sz w:val="24"/>
+              </w:rPr>
+              <w:t>Stück</w:t>
+            </w:r>
+          </w:p>
+        </w:tc>
+        <w:tc>
+          <w:tcPr>
+            <w:tcW w:w="1157" w:type="dxa"/>
+          </w:tcPr>
+          <w:p>
+            <w:pPr>
+              <w:pStyle w:val="Nummerierung1"/>
+              <w:numPr>
+                <w:ilvl w:val="0"/>
+                <w:numId w:val="0"/>
+              </w:numPr>
+              <w:cnfStyle w:val="000000100000"/>
+            </w:pPr>
+            <w:r>
+              <w:rPr>
+                <w:rFonts w:ascii="Times New Roman" w:hAnsi="Times New Roman"/>
+                <w:sz w:val="24"/>
+              </w:rPr>
+              <w:t>1.000000</w:t>
+            </w:r>
+          </w:p>
+        </w:tc>
+      </w:tr>
+    </w:tbl>
+    <w:p>
+      <w:pPr>
+        <w:rPr>
+          <w:sz w:val="24"/>
+        </w:rPr>
+      </w:pPr>
+    </w:p>
+    <w:p>
+      <w:pPr>
         <w:pStyle w:val="Nummerierung1"/>
       </w:pPr>
       <w:r>
-        <w:t>Hallo Aymen+++Reinraum-Overall aus ION-NOSTAT VI.2	
+        <w:t>+++Reinraum-Overall aus ION-NOSTAT VI.2	
 Reißverschluss vorne, Stehkragen mit Druckknopfverschluss, Raglanarmschnitt, Druckknopfverschlüsse an den Armen und Beinen
-+++weiß (00), dunkelblau (08), hellblau (10), oliv-grün (13), grau (15), dunkelgrau (19), hellrot (20), petrol (42), Tretex-Grau (46), Bugatti-Blau (48), Automobil-Grau (49)+++null</w:t>
++++weiß (00), dunkelblau (08), hellblau (10), oliv-grün (13), grau (15), dunkelgrau (19), hellrot (20), petrol (42), Tretex-Grau (46), Bugatti-Blau (48), Automobil-Grau (49)+++EEES, EES, ES, S, M, L, EL, EEL, EEEL, 4EL</w:t>
       </w:r>
     </w:p>
     <w:sectPr>
@@ -347,6 +1225,36 @@
   </w:abstractNum>
   <w:num w:numId="1">
     <w:abstractNumId w:val="0"/>
+  </w:num>
+  <w:num w:numId="2">
+    <w:abstractNumId w:val="0"/>
+    <w:lvlOverride w:ilvl="0">
+      <w:startOverride w:val="1"/>
+    </w:lvlOverride>
+    <w:lvlOverride w:ilvl="1">
+      <w:startOverride w:val="1"/>
+    </w:lvlOverride>
+    <w:lvlOverride w:ilvl="2">
+      <w:startOverride w:val="1"/>
+    </w:lvlOverride>
+    <w:lvlOverride w:ilvl="3">
+      <w:startOverride w:val="1"/>
+    </w:lvlOverride>
+    <w:lvlOverride w:ilvl="4">
+      <w:startOverride w:val="1"/>
+    </w:lvlOverride>
+    <w:lvlOverride w:ilvl="5">
+      <w:startOverride w:val="1"/>
+    </w:lvlOverride>
+    <w:lvlOverride w:ilvl="6">
+      <w:startOverride w:val="1"/>
+    </w:lvlOverride>
+    <w:lvlOverride w:ilvl="7">
+      <w:startOverride w:val="1"/>
+    </w:lvlOverride>
+    <w:lvlOverride w:ilvl="8">
+      <w:startOverride w:val="1"/>
+    </w:lvlOverride>
   </w:num>
 </w:numbering>
 </file>
@@ -601,6 +1509,231 @@
       <w:sz w:val="22"/>
       <w:szCs w:val="22"/>
     </w:rPr>
+  </w:style>
+  <w:style w:type="table" w:styleId="Tabellenraster">
+    <w:name w:val="Table Grid"/>
+    <w:basedOn w:val="NormaleTabelle"/>
+    <w:uiPriority w:val="59"/>
+    <w:pPr>
+      <w:spacing w:before="0"/>
+    </w:pPr>
+    <w:tblPr>
+      <w:tblInd w:w="0" w:type="nil"/>
+      <w:tblBorders>
+        <w:top w:val="single" w:color="auto" w:sz="4" w:space="0"/>
+        <w:left w:val="single" w:color="auto" w:sz="4" w:space="0"/>
+        <w:bottom w:val="single" w:color="auto" w:sz="4" w:space="0"/>
+        <w:right w:val="single" w:color="auto" w:sz="4" w:space="0"/>
+        <w:insideH w:val="single" w:color="auto" w:sz="4" w:space="0"/>
+        <w:insideV w:val="single" w:color="auto" w:sz="4" w:space="0"/>
+      </w:tblBorders>
+    </w:tblPr>
+  </w:style>
+  <w:style w:type="table" w:styleId="HelleListe-Akzent3">
+    <w:name w:val="Light List Accent 3"/>
+    <w:basedOn w:val="NormaleTabelle"/>
+    <w:uiPriority w:val="61"/>
+    <w:pPr>
+      <w:spacing w:before="0"/>
+    </w:pPr>
+    <w:tblPr>
+      <w:tblStyleRowBandSize w:val="1"/>
+      <w:tblStyleColBandSize w:val="1"/>
+      <w:tblBorders>
+        <w:top w:val="single" w:color="9BBB59" w:themeColor="accent3" w:sz="8" w:space="0"/>
+        <w:left w:val="single" w:color="9BBB59" w:themeColor="accent3" w:sz="8" w:space="0"/>
+        <w:bottom w:val="single" w:color="9BBB59" w:themeColor="accent3" w:sz="8" w:space="0"/>
+        <w:right w:val="single" w:color="9BBB59" w:themeColor="accent3" w:sz="8" w:space="0"/>
+      </w:tblBorders>
+    </w:tblPr>
+    <w:tblStylePr w:type="firstRow">
+      <w:pPr>
+        <w:spacing w:before="0" w:after="0" w:line="240" w:lineRule="auto"/>
+      </w:pPr>
+      <w:rPr>
+        <w:b/>
+        <w:bCs/>
+        <w:color w:val="FFFFFF" w:themeColor="background1"/>
+      </w:rPr>
+      <w:tblPr/>
+      <w:tcPr>
+        <w:shd w:val="clear" w:color="auto" w:fill="9BBB59" w:themeFill="accent3"/>
+      </w:tcPr>
+    </w:tblStylePr>
+    <w:tblStylePr w:type="lastRow">
+      <w:pPr>
+        <w:spacing w:before="0" w:after="0" w:line="240" w:lineRule="auto"/>
+      </w:pPr>
+      <w:rPr>
+        <w:b/>
+        <w:bCs/>
+      </w:rPr>
+      <w:tblPr/>
+      <w:tcPr>
+        <w:tcBorders>
+          <w:top w:val="double" w:color="9BBB59" w:themeColor="accent3" w:sz="6" w:space="0"/>
+          <w:left w:val="single" w:color="9BBB59" w:themeColor="accent3" w:sz="8" w:space="0"/>
+          <w:bottom w:val="single" w:color="9BBB59" w:themeColor="accent3" w:sz="8" w:space="0"/>
+          <w:right w:val="single" w:color="9BBB59" w:themeColor="accent3" w:sz="8" w:space="0"/>
+        </w:tcBorders>
+      </w:tcPr>
+    </w:tblStylePr>
+    <w:tblStylePr w:type="firstCol">
+      <w:rPr>
+        <w:b/>
+        <w:bCs/>
+      </w:rPr>
+    </w:tblStylePr>
+    <w:tblStylePr w:type="lastCol">
+      <w:rPr>
+        <w:b/>
+        <w:bCs/>
+      </w:rPr>
+    </w:tblStylePr>
+    <w:tblStylePr w:type="band1Vert">
+      <w:tblPr/>
+      <w:tcPr>
+        <w:tcBorders>
+          <w:top w:val="single" w:color="9BBB59" w:themeColor="accent3" w:sz="8" w:space="0"/>
+          <w:left w:val="single" w:color="9BBB59" w:themeColor="accent3" w:sz="8" w:space="0"/>
+          <w:bottom w:val="single" w:color="9BBB59" w:themeColor="accent3" w:sz="8" w:space="0"/>
+          <w:right w:val="single" w:color="9BBB59" w:themeColor="accent3" w:sz="8" w:space="0"/>
+        </w:tcBorders>
+      </w:tcPr>
+    </w:tblStylePr>
+    <w:tblStylePr w:type="band1Horz">
+      <w:tblPr/>
+      <w:tcPr>
+        <w:tcBorders>
+          <w:top w:val="single" w:color="9BBB59" w:themeColor="accent3" w:sz="8" w:space="0"/>
+          <w:left w:val="single" w:color="9BBB59" w:themeColor="accent3" w:sz="8" w:space="0"/>
+          <w:bottom w:val="single" w:color="9BBB59" w:themeColor="accent3" w:sz="8" w:space="0"/>
+          <w:right w:val="single" w:color="9BBB59" w:themeColor="accent3" w:sz="8" w:space="0"/>
+        </w:tcBorders>
+      </w:tcPr>
+    </w:tblStylePr>
+  </w:style>
+  <w:style w:type="table" w:styleId="HellesRaster-Akzent1">
+    <w:name w:val="Light Grid Accent 1"/>
+    <w:basedOn w:val="NormaleTabelle"/>
+    <w:uiPriority w:val="62"/>
+    <w:pPr>
+      <w:spacing w:before="0"/>
+    </w:pPr>
+    <w:tblPr>
+      <w:tblStyleRowBandSize w:val="1"/>
+      <w:tblStyleColBandSize w:val="1"/>
+      <w:tblBorders>
+        <w:top w:val="single" w:color="4F81BD" w:themeColor="accent1" w:sz="8" w:space="0"/>
+        <w:left w:val="single" w:color="4F81BD" w:themeColor="accent1" w:sz="8" w:space="0"/>
+        <w:bottom w:val="single" w:color="4F81BD" w:themeColor="accent1" w:sz="8" w:space="0"/>
+        <w:right w:val="single" w:color="4F81BD" w:themeColor="accent1" w:sz="8" w:space="0"/>
+        <w:insideH w:val="single" w:color="4F81BD" w:themeColor="accent1" w:sz="8" w:space="0"/>
+        <w:insideV w:val="single" w:color="4F81BD" w:themeColor="accent1" w:sz="8" w:space="0"/>
+      </w:tblBorders>
+    </w:tblPr>
+    <w:tblStylePr w:type="firstRow">
+      <w:pPr>
+        <w:spacing w:before="0" w:after="0" w:line="240" w:lineRule="auto"/>
+      </w:pPr>
+      <w:rPr>
+        <w:rFonts w:asciiTheme="majorHAnsi" w:hAnsiTheme="majorHAnsi" w:eastAsiaTheme="majorEastAsia" w:cstheme="majorBidi"/>
+        <w:b/>
+        <w:bCs/>
+      </w:rPr>
+      <w:tblPr/>
+      <w:tcPr>
+        <w:tcBorders>
+          <w:top w:val="single" w:color="4F81BD" w:themeColor="accent1" w:sz="8" w:space="0"/>
+          <w:left w:val="single" w:color="4F81BD" w:themeColor="accent1" w:sz="8" w:space="0"/>
+          <w:bottom w:val="single" w:color="4F81BD" w:themeColor="accent1" w:sz="18" w:space="0"/>
+          <w:right w:val="single" w:color="4F81BD" w:themeColor="accent1" w:sz="8" w:space="0"/>
+          <w:insideH w:val="nil"/>
+          <w:insideV w:val="single" w:color="4F81BD" w:themeColor="accent1" w:sz="8" w:space="0"/>
+        </w:tcBorders>
+      </w:tcPr>
+    </w:tblStylePr>
+    <w:tblStylePr w:type="lastRow">
+      <w:pPr>
+        <w:spacing w:before="0" w:after="0" w:line="240" w:lineRule="auto"/>
+      </w:pPr>
+      <w:rPr>
+        <w:rFonts w:asciiTheme="majorHAnsi" w:hAnsiTheme="majorHAnsi" w:eastAsiaTheme="majorEastAsia" w:cstheme="majorBidi"/>
+        <w:b/>
+        <w:bCs/>
+      </w:rPr>
+      <w:tblPr/>
+      <w:tcPr>
+        <w:tcBorders>
+          <w:top w:val="double" w:color="4F81BD" w:themeColor="accent1" w:sz="6" w:space="0"/>
+          <w:left w:val="single" w:color="4F81BD" w:themeColor="accent1" w:sz="8" w:space="0"/>
+          <w:bottom w:val="single" w:color="4F81BD" w:themeColor="accent1" w:sz="8" w:space="0"/>
+          <w:right w:val="single" w:color="4F81BD" w:themeColor="accent1" w:sz="8" w:space="0"/>
+          <w:insideH w:val="nil"/>
+          <w:insideV w:val="single" w:color="4F81BD" w:themeColor="accent1" w:sz="8" w:space="0"/>
+        </w:tcBorders>
+      </w:tcPr>
+    </w:tblStylePr>
+    <w:tblStylePr w:type="firstCol">
+      <w:rPr>
+        <w:rFonts w:asciiTheme="majorHAnsi" w:hAnsiTheme="majorHAnsi" w:eastAsiaTheme="majorEastAsia" w:cstheme="majorBidi"/>
+        <w:b/>
+        <w:bCs/>
+      </w:rPr>
+    </w:tblStylePr>
+    <w:tblStylePr w:type="lastCol">
+      <w:rPr>
+        <w:rFonts w:asciiTheme="majorHAnsi" w:hAnsiTheme="majorHAnsi" w:eastAsiaTheme="majorEastAsia" w:cstheme="majorBidi"/>
+        <w:b/>
+        <w:bCs/>
+      </w:rPr>
+      <w:tblPr/>
+      <w:tcPr>
+        <w:tcBorders>
+          <w:top w:val="single" w:color="4F81BD" w:themeColor="accent1" w:sz="8" w:space="0"/>
+          <w:left w:val="single" w:color="4F81BD" w:themeColor="accent1" w:sz="8" w:space="0"/>
+          <w:bottom w:val="single" w:color="4F81BD" w:themeColor="accent1" w:sz="8" w:space="0"/>
+          <w:right w:val="single" w:color="4F81BD" w:themeColor="accent1" w:sz="8" w:space="0"/>
+        </w:tcBorders>
+      </w:tcPr>
+    </w:tblStylePr>
+    <w:tblStylePr w:type="band1Vert">
+      <w:tblPr/>
+      <w:tcPr>
+        <w:tcBorders>
+          <w:top w:val="single" w:color="4F81BD" w:themeColor="accent1" w:sz="8" w:space="0"/>
+          <w:left w:val="single" w:color="4F81BD" w:themeColor="accent1" w:sz="8" w:space="0"/>
+          <w:bottom w:val="single" w:color="4F81BD" w:themeColor="accent1" w:sz="8" w:space="0"/>
+          <w:right w:val="single" w:color="4F81BD" w:themeColor="accent1" w:sz="8" w:space="0"/>
+        </w:tcBorders>
+        <w:shd w:val="clear" w:color="auto" w:fill="D3DFEE" w:themeFill="accent1" w:themeFillTint="3F"/>
+      </w:tcPr>
+    </w:tblStylePr>
+    <w:tblStylePr w:type="band1Horz">
+      <w:tblPr/>
+      <w:tcPr>
+        <w:tcBorders>
+          <w:top w:val="single" w:color="4F81BD" w:themeColor="accent1" w:sz="8" w:space="0"/>
+          <w:left w:val="single" w:color="4F81BD" w:themeColor="accent1" w:sz="8" w:space="0"/>
+          <w:bottom w:val="single" w:color="4F81BD" w:themeColor="accent1" w:sz="8" w:space="0"/>
+          <w:right w:val="single" w:color="4F81BD" w:themeColor="accent1" w:sz="8" w:space="0"/>
+          <w:insideV w:val="single" w:color="4F81BD" w:themeColor="accent1" w:sz="8" w:space="0"/>
+        </w:tcBorders>
+        <w:shd w:val="clear" w:color="auto" w:fill="D3DFEE" w:themeFill="accent1" w:themeFillTint="3F"/>
+      </w:tcPr>
+    </w:tblStylePr>
+    <w:tblStylePr w:type="band2Horz">
+      <w:tblPr/>
+      <w:tcPr>
+        <w:tcBorders>
+          <w:top w:val="single" w:color="4F81BD" w:themeColor="accent1" w:sz="8" w:space="0"/>
+          <w:left w:val="single" w:color="4F81BD" w:themeColor="accent1" w:sz="8" w:space="0"/>
+          <w:bottom w:val="single" w:color="4F81BD" w:themeColor="accent1" w:sz="8" w:space="0"/>
+          <w:right w:val="single" w:color="4F81BD" w:themeColor="accent1" w:sz="8" w:space="0"/>
+          <w:insideV w:val="single" w:color="4F81BD" w:themeColor="accent1" w:sz="8" w:space="0"/>
+        </w:tcBorders>
+      </w:tcPr>
+    </w:tblStylePr>
   </w:style>
   <w:style w:type="paragraph" w:styleId="DocDefaults">
     <w:name w:val="DocDefaults"/>
@@ -870,6 +2003,234 @@
       <w:sz w:val="22"/>
       <w:szCs w:val="22"/>
     </w:rPr>
+  </w:style>
+  <w:style w:styleId="Tabellenraster" w:type="table">
+    <w:name w:val="Table Grid"/>
+    <w:basedOn w:val="NormaleTabelle"/>
+    <w:uiPriority w:val="59"/>
+    <w:rsid w:val="00093B63"/>
+    <w:pPr>
+      <w:spacing w:before="0"/>
+    </w:pPr>
+    <w:tblPr>
+      <w:tblInd w:type="nil" w:w="0"/>
+      <w:tblBorders>
+        <w:top w:color="auto" w:space="0" w:sz="4" w:val="single"/>
+        <w:left w:color="auto" w:space="0" w:sz="4" w:val="single"/>
+        <w:bottom w:color="auto" w:space="0" w:sz="4" w:val="single"/>
+        <w:right w:color="auto" w:space="0" w:sz="4" w:val="single"/>
+        <w:insideH w:color="auto" w:space="0" w:sz="4" w:val="single"/>
+        <w:insideV w:color="auto" w:space="0" w:sz="4" w:val="single"/>
+      </w:tblBorders>
+    </w:tblPr>
+  </w:style>
+  <w:style w:styleId="HelleListe-Akzent3" w:type="table">
+    <w:name w:val="Light List Accent 3"/>
+    <w:basedOn w:val="NormaleTabelle"/>
+    <w:uiPriority w:val="61"/>
+    <w:rsid w:val="007652DF"/>
+    <w:pPr>
+      <w:spacing w:before="0"/>
+    </w:pPr>
+    <w:tblPr>
+      <w:tblStyleRowBandSize w:val="1"/>
+      <w:tblStyleColBandSize w:val="1"/>
+      <w:tblBorders>
+        <w:top w:color="9BBB59" w:space="0" w:sz="8" w:themeColor="accent3" w:val="single"/>
+        <w:left w:color="9BBB59" w:space="0" w:sz="8" w:themeColor="accent3" w:val="single"/>
+        <w:bottom w:color="9BBB59" w:space="0" w:sz="8" w:themeColor="accent3" w:val="single"/>
+        <w:right w:color="9BBB59" w:space="0" w:sz="8" w:themeColor="accent3" w:val="single"/>
+      </w:tblBorders>
+    </w:tblPr>
+    <w:tblStylePr w:type="firstRow">
+      <w:pPr>
+        <w:spacing w:after="0" w:before="0" w:line="240" w:lineRule="auto"/>
+      </w:pPr>
+      <w:rPr>
+        <w:b/>
+        <w:bCs/>
+        <w:color w:themeColor="background1" w:val="FFFFFF"/>
+      </w:rPr>
+      <w:tblPr/>
+      <w:tcPr>
+        <w:shd w:color="auto" w:fill="9BBB59" w:themeFill="accent3" w:val="clear"/>
+      </w:tcPr>
+    </w:tblStylePr>
+    <w:tblStylePr w:type="lastRow">
+      <w:pPr>
+        <w:spacing w:after="0" w:before="0" w:line="240" w:lineRule="auto"/>
+      </w:pPr>
+      <w:rPr>
+        <w:b/>
+        <w:bCs/>
+      </w:rPr>
+      <w:tblPr/>
+      <w:tcPr>
+        <w:tcBorders>
+          <w:top w:color="9BBB59" w:space="0" w:sz="6" w:themeColor="accent3" w:val="double"/>
+          <w:left w:color="9BBB59" w:space="0" w:sz="8" w:themeColor="accent3" w:val="single"/>
+          <w:bottom w:color="9BBB59" w:space="0" w:sz="8" w:themeColor="accent3" w:val="single"/>
+          <w:right w:color="9BBB59" w:space="0" w:sz="8" w:themeColor="accent3" w:val="single"/>
+        </w:tcBorders>
+      </w:tcPr>
+    </w:tblStylePr>
+    <w:tblStylePr w:type="firstCol">
+      <w:rPr>
+        <w:b/>
+        <w:bCs/>
+      </w:rPr>
+    </w:tblStylePr>
+    <w:tblStylePr w:type="lastCol">
+      <w:rPr>
+        <w:b/>
+        <w:bCs/>
+      </w:rPr>
+    </w:tblStylePr>
+    <w:tblStylePr w:type="band1Vert">
+      <w:tblPr/>
+      <w:tcPr>
+        <w:tcBorders>
+          <w:top w:color="9BBB59" w:space="0" w:sz="8" w:themeColor="accent3" w:val="single"/>
+          <w:left w:color="9BBB59" w:space="0" w:sz="8" w:themeColor="accent3" w:val="single"/>
+          <w:bottom w:color="9BBB59" w:space="0" w:sz="8" w:themeColor="accent3" w:val="single"/>
+          <w:right w:color="9BBB59" w:space="0" w:sz="8" w:themeColor="accent3" w:val="single"/>
+        </w:tcBorders>
+      </w:tcPr>
+    </w:tblStylePr>
+    <w:tblStylePr w:type="band1Horz">
+      <w:tblPr/>
+      <w:tcPr>
+        <w:tcBorders>
+          <w:top w:color="9BBB59" w:space="0" w:sz="8" w:themeColor="accent3" w:val="single"/>
+          <w:left w:color="9BBB59" w:space="0" w:sz="8" w:themeColor="accent3" w:val="single"/>
+          <w:bottom w:color="9BBB59" w:space="0" w:sz="8" w:themeColor="accent3" w:val="single"/>
+          <w:right w:color="9BBB59" w:space="0" w:sz="8" w:themeColor="accent3" w:val="single"/>
+        </w:tcBorders>
+      </w:tcPr>
+    </w:tblStylePr>
+  </w:style>
+  <w:style w:styleId="HellesRaster-Akzent1" w:type="table">
+    <w:name w:val="Light Grid Accent 1"/>
+    <w:basedOn w:val="NormaleTabelle"/>
+    <w:uiPriority w:val="62"/>
+    <w:rsid w:val="007652DF"/>
+    <w:pPr>
+      <w:spacing w:before="0"/>
+    </w:pPr>
+    <w:tblPr>
+      <w:tblStyleRowBandSize w:val="1"/>
+      <w:tblStyleColBandSize w:val="1"/>
+      <w:tblBorders>
+        <w:top w:color="4F81BD" w:space="0" w:sz="8" w:themeColor="accent1" w:val="single"/>
+        <w:left w:color="4F81BD" w:space="0" w:sz="8" w:themeColor="accent1" w:val="single"/>
+        <w:bottom w:color="4F81BD" w:space="0" w:sz="8" w:themeColor="accent1" w:val="single"/>
+        <w:right w:color="4F81BD" w:space="0" w:sz="8" w:themeColor="accent1" w:val="single"/>
+        <w:insideH w:color="4F81BD" w:space="0" w:sz="8" w:themeColor="accent1" w:val="single"/>
+        <w:insideV w:color="4F81BD" w:space="0" w:sz="8" w:themeColor="accent1" w:val="single"/>
+      </w:tblBorders>
+    </w:tblPr>
+    <w:tblStylePr w:type="firstRow">
+      <w:pPr>
+        <w:spacing w:after="0" w:before="0" w:line="240" w:lineRule="auto"/>
+      </w:pPr>
+      <w:rPr>
+        <w:rFonts w:asciiTheme="majorHAnsi" w:cstheme="majorBidi" w:eastAsiaTheme="majorEastAsia" w:hAnsiTheme="majorHAnsi"/>
+        <w:b/>
+        <w:bCs/>
+      </w:rPr>
+      <w:tblPr/>
+      <w:tcPr>
+        <w:tcBorders>
+          <w:top w:color="4F81BD" w:space="0" w:sz="8" w:themeColor="accent1" w:val="single"/>
+          <w:left w:color="4F81BD" w:space="0" w:sz="8" w:themeColor="accent1" w:val="single"/>
+          <w:bottom w:color="4F81BD" w:space="0" w:sz="18" w:themeColor="accent1" w:val="single"/>
+          <w:right w:color="4F81BD" w:space="0" w:sz="8" w:themeColor="accent1" w:val="single"/>
+          <w:insideH w:val="nil"/>
+          <w:insideV w:color="4F81BD" w:space="0" w:sz="8" w:themeColor="accent1" w:val="single"/>
+        </w:tcBorders>
+      </w:tcPr>
+    </w:tblStylePr>
+    <w:tblStylePr w:type="lastRow">
+      <w:pPr>
+        <w:spacing w:after="0" w:before="0" w:line="240" w:lineRule="auto"/>
+      </w:pPr>
+      <w:rPr>
+        <w:rFonts w:asciiTheme="majorHAnsi" w:cstheme="majorBidi" w:eastAsiaTheme="majorEastAsia" w:hAnsiTheme="majorHAnsi"/>
+        <w:b/>
+        <w:bCs/>
+      </w:rPr>
+      <w:tblPr/>
+      <w:tcPr>
+        <w:tcBorders>
+          <w:top w:color="4F81BD" w:space="0" w:sz="6" w:themeColor="accent1" w:val="double"/>
+          <w:left w:color="4F81BD" w:space="0" w:sz="8" w:themeColor="accent1" w:val="single"/>
+          <w:bottom w:color="4F81BD" w:space="0" w:sz="8" w:themeColor="accent1" w:val="single"/>
+          <w:right w:color="4F81BD" w:space="0" w:sz="8" w:themeColor="accent1" w:val="single"/>
+          <w:insideH w:val="nil"/>
+          <w:insideV w:color="4F81BD" w:space="0" w:sz="8" w:themeColor="accent1" w:val="single"/>
+        </w:tcBorders>
+      </w:tcPr>
+    </w:tblStylePr>
+    <w:tblStylePr w:type="firstCol">
+      <w:rPr>
+        <w:rFonts w:asciiTheme="majorHAnsi" w:cstheme="majorBidi" w:eastAsiaTheme="majorEastAsia" w:hAnsiTheme="majorHAnsi"/>
+        <w:b/>
+        <w:bCs/>
+      </w:rPr>
+    </w:tblStylePr>
+    <w:tblStylePr w:type="lastCol">
+      <w:rPr>
+        <w:rFonts w:asciiTheme="majorHAnsi" w:cstheme="majorBidi" w:eastAsiaTheme="majorEastAsia" w:hAnsiTheme="majorHAnsi"/>
+        <w:b/>
+        <w:bCs/>
+      </w:rPr>
+      <w:tblPr/>
+      <w:tcPr>
+        <w:tcBorders>
+          <w:top w:color="4F81BD" w:space="0" w:sz="8" w:themeColor="accent1" w:val="single"/>
+          <w:left w:color="4F81BD" w:space="0" w:sz="8" w:themeColor="accent1" w:val="single"/>
+          <w:bottom w:color="4F81BD" w:space="0" w:sz="8" w:themeColor="accent1" w:val="single"/>
+          <w:right w:color="4F81BD" w:space="0" w:sz="8" w:themeColor="accent1" w:val="single"/>
+        </w:tcBorders>
+      </w:tcPr>
+    </w:tblStylePr>
+    <w:tblStylePr w:type="band1Vert">
+      <w:tblPr/>
+      <w:tcPr>
+        <w:tcBorders>
+          <w:top w:color="4F81BD" w:space="0" w:sz="8" w:themeColor="accent1" w:val="single"/>
+          <w:left w:color="4F81BD" w:space="0" w:sz="8" w:themeColor="accent1" w:val="single"/>
+          <w:bottom w:color="4F81BD" w:space="0" w:sz="8" w:themeColor="accent1" w:val="single"/>
+          <w:right w:color="4F81BD" w:space="0" w:sz="8" w:themeColor="accent1" w:val="single"/>
+        </w:tcBorders>
+        <w:shd w:color="auto" w:fill="D3DFEE" w:themeFill="accent1" w:themeFillTint="3F" w:val="clear"/>
+      </w:tcPr>
+    </w:tblStylePr>
+    <w:tblStylePr w:type="band1Horz">
+      <w:tblPr/>
+      <w:tcPr>
+        <w:tcBorders>
+          <w:top w:color="4F81BD" w:space="0" w:sz="8" w:themeColor="accent1" w:val="single"/>
+          <w:left w:color="4F81BD" w:space="0" w:sz="8" w:themeColor="accent1" w:val="single"/>
+          <w:bottom w:color="4F81BD" w:space="0" w:sz="8" w:themeColor="accent1" w:val="single"/>
+          <w:right w:color="4F81BD" w:space="0" w:sz="8" w:themeColor="accent1" w:val="single"/>
+          <w:insideV w:color="4F81BD" w:space="0" w:sz="8" w:themeColor="accent1" w:val="single"/>
+        </w:tcBorders>
+        <w:shd w:color="auto" w:fill="D3DFEE" w:themeFill="accent1" w:themeFillTint="3F" w:val="clear"/>
+      </w:tcPr>
+    </w:tblStylePr>
+    <w:tblStylePr w:type="band2Horz">
+      <w:tblPr/>
+      <w:tcPr>
+        <w:tcBorders>
+          <w:top w:color="4F81BD" w:space="0" w:sz="8" w:themeColor="accent1" w:val="single"/>
+          <w:left w:color="4F81BD" w:space="0" w:sz="8" w:themeColor="accent1" w:val="single"/>
+          <w:bottom w:color="4F81BD" w:space="0" w:sz="8" w:themeColor="accent1" w:val="single"/>
+          <w:right w:color="4F81BD" w:space="0" w:sz="8" w:themeColor="accent1" w:val="single"/>
+          <w:insideV w:color="4F81BD" w:space="0" w:sz="8" w:themeColor="accent1" w:val="single"/>
+        </w:tcBorders>
+      </w:tcPr>
+    </w:tblStylePr>
   </w:style>
 </w:styles>
 </file>

</xml_diff>

<commit_message>
updating the design and the format
</commit_message>
<xml_diff>
--- a/First.docx
+++ b/First.docx
@@ -1,13 +1,13 @@
 
 <file path=word/document.xml><?xml version="1.0" encoding="utf-8"?>
-<w:document xmlns:w="http://schemas.openxmlformats.org/wordprocessingml/2006/main" xmlns:w15="http://schemas.microsoft.com/office/word/2012/wordml" xmlns:r="http://schemas.openxmlformats.org/officeDocument/2006/relationships" xmlns:m="http://schemas.openxmlformats.org/officeDocument/2006/math" xmlns:w14="http://schemas.microsoft.com/office/word/2010/wordml" xmlns:wp="http://schemas.openxmlformats.org/drawingml/2006/wordprocessingDrawing" xmlns:a="http://schemas.openxmlformats.org/drawingml/2006/main" xmlns:mc="http://schemas.openxmlformats.org/markup-compatibility/2006" xmlns:ns9="http://schemas.openxmlformats.org/schemaLibrary/2006/main" xmlns:wne="http://schemas.microsoft.com/office/word/2006/wordml" xmlns:c="http://schemas.openxmlformats.org/drawingml/2006/chart" xmlns:ns12="http://schemas.openxmlformats.org/drawingml/2006/chartDrawing" xmlns:dgm="http://schemas.openxmlformats.org/drawingml/2006/diagram" xmlns:pic="http://schemas.openxmlformats.org/drawingml/2006/picture" xmlns:xdr="http://schemas.openxmlformats.org/drawingml/2006/spreadsheetDrawing" xmlns:dsp="http://schemas.microsoft.com/office/drawing/2008/diagram" xmlns:ns17="urn:schemas-microsoft-com:office:excel" xmlns:o="urn:schemas-microsoft-com:office:office" xmlns:v="urn:schemas-microsoft-com:vml" xmlns:w10="urn:schemas-microsoft-com:office:word" xmlns:ns21="urn:schemas-microsoft-com:office:powerpoint" xmlns:ns23="http://schemas.microsoft.com/office/2006/coverPageProps" xmlns:odx="http://opendope.org/xpaths" xmlns:odc="http://opendope.org/conditions" xmlns:odq="http://opendope.org/questions" xmlns:oda="http://opendope.org/answers" xmlns:odi="http://opendope.org/components" xmlns:odgm="http://opendope.org/SmartArt/DataHierarchy" xmlns:ns30="http://schemas.openxmlformats.org/officeDocument/2006/bibliography" xmlns:ns31="http://schemas.openxmlformats.org/drawingml/2006/compatibility" xmlns:ns32="http://schemas.openxmlformats.org/drawingml/2006/lockedCanvas" mc:Ignorable="w14 w15">
+<w:document xmlns:w="http://schemas.openxmlformats.org/wordprocessingml/2006/main" xmlns:r="http://schemas.openxmlformats.org/officeDocument/2006/relationships" xmlns:m="http://schemas.openxmlformats.org/officeDocument/2006/math" xmlns:w14="http://schemas.microsoft.com/office/word/2010/wordml" xmlns:wp="http://schemas.openxmlformats.org/drawingml/2006/wordprocessingDrawing" xmlns:a="http://schemas.openxmlformats.org/drawingml/2006/main" xmlns:w15="http://schemas.microsoft.com/office/word/2012/wordml" xmlns:mc="http://schemas.openxmlformats.org/markup-compatibility/2006" xmlns:ns9="http://schemas.openxmlformats.org/schemaLibrary/2006/main" xmlns:wne="http://schemas.microsoft.com/office/word/2006/wordml" xmlns:c="http://schemas.openxmlformats.org/drawingml/2006/chart" xmlns:ns12="http://schemas.openxmlformats.org/drawingml/2006/chartDrawing" xmlns:dgm="http://schemas.openxmlformats.org/drawingml/2006/diagram" xmlns:pic="http://schemas.openxmlformats.org/drawingml/2006/picture" xmlns:xdr="http://schemas.openxmlformats.org/drawingml/2006/spreadsheetDrawing" xmlns:dsp="http://schemas.microsoft.com/office/drawing/2008/diagram" xmlns:ns17="urn:schemas-microsoft-com:office:excel" xmlns:o="urn:schemas-microsoft-com:office:office" xmlns:v="urn:schemas-microsoft-com:vml" xmlns:w10="urn:schemas-microsoft-com:office:word" xmlns:ns21="urn:schemas-microsoft-com:office:powerpoint" xmlns:ns23="http://schemas.microsoft.com/office/2006/coverPageProps" xmlns:odx="http://opendope.org/xpaths" xmlns:odc="http://opendope.org/conditions" xmlns:odq="http://opendope.org/questions" xmlns:oda="http://opendope.org/answers" xmlns:odi="http://opendope.org/components" xmlns:odgm="http://opendope.org/SmartArt/DataHierarchy" xmlns:ns30="http://schemas.openxmlformats.org/officeDocument/2006/bibliography" xmlns:ns31="http://schemas.openxmlformats.org/drawingml/2006/compatibility" xmlns:ns32="http://schemas.openxmlformats.org/drawingml/2006/lockedCanvas" mc:Ignorable="w14 w15">
   <w:body>
     <w:p>
       <w:pPr>
         <w15:collapsed w:val="false"/>
       </w:pPr>
       <w:r>
-        <w:t/>
+        <w:t>Cleanroom Consulting GmbH</w:t>
       </w:r>
     </w:p>
     <w:p>
@@ -20,7 +20,7 @@
         <w:rPr>
           <w:sz w:val="24"/>
         </w:rPr>
-        <w:t/>
+        <w:t>Badenweiler Str. 4</w:t>
       </w:r>
     </w:p>
     <w:p>
@@ -33,7 +33,7 @@
         <w:rPr>
           <w:sz w:val="24"/>
         </w:rPr>
-        <w:t>-</w:t>
+        <w:t>Badenweiler Str. 4-Badenweiler Str. 4</w:t>
       </w:r>
     </w:p>
     <w:p>
@@ -45,6 +45,245 @@
     </w:p>
     <w:p/>
     <w:p/>
+    <w:tbl>
+      <w:tblPr>
+        <w:tblStyle w:val="Tabellenraster"/>
+        <w:tblW w:w="10492" w:type="dxa"/>
+        <w:tblInd w:w="38" w:type="dxa"/>
+        <w:tblLook w:firstRow="1" w:lastRow="0" w:firstColumn="1" w:lastColumn="0" w:noHBand="0" w:noVBand="1" w:val="04A0"/>
+      </w:tblPr>
+      <w:tblGrid>
+        <w:gridCol w:w="2055"/>
+        <w:gridCol w:w="2141"/>
+        <w:gridCol w:w="2098"/>
+        <w:gridCol w:w="2099"/>
+        <w:gridCol w:w="2099"/>
+      </w:tblGrid>
+      <w:tr>
+        <w:trPr>
+          <w:trHeight w:val="162"/>
+        </w:trPr>
+        <w:tc>
+          <w:tcPr>
+            <w:tcW w:w="2055" w:type="dxa"/>
+          </w:tcPr>
+          <w:p>
+            <w:pPr>
+              <w:rPr>
+                <w:sz w:val="16"/>
+                <w:szCs w:val="16"/>
+              </w:rPr>
+            </w:pPr>
+            <w:r>
+              <w:rPr>
+                <w:sz w:val="16"/>
+                <w:szCs w:val="16"/>
+              </w:rPr>
+              <w:t xml:space="preserve">Ihre Nachricht/ Your reference:</w:t>
+            </w:r>
+          </w:p>
+        </w:tc>
+        <w:tc>
+          <w:tcPr>
+            <w:tcW w:w="2141" w:type="dxa"/>
+          </w:tcPr>
+          <w:p>
+            <w:pPr>
+              <w:rPr>
+                <w:sz w:val="16"/>
+                <w:szCs w:val="16"/>
+              </w:rPr>
+            </w:pPr>
+            <w:r>
+              <w:rPr>
+                <w:sz w:val="16"/>
+                <w:szCs w:val="16"/>
+              </w:rPr>
+              <w:t xml:space="preserve">Es schreibt Ihnen/ Message from</w:t>
+            </w:r>
+          </w:p>
+        </w:tc>
+        <w:tc>
+          <w:tcPr>
+            <w:tcW w:w="2098" w:type="dxa"/>
+          </w:tcPr>
+          <w:p>
+            <w:pPr>
+              <w:rPr>
+                <w:sz w:val="16"/>
+                <w:szCs w:val="16"/>
+              </w:rPr>
+            </w:pPr>
+          </w:p>
+          <w:p>
+            <w:pPr>
+              <w:rPr>
+                <w:sz w:val="16"/>
+                <w:szCs w:val="16"/>
+              </w:rPr>
+            </w:pPr>
+            <w:r>
+              <w:rPr>
+                <w:sz w:val="16"/>
+                <w:szCs w:val="16"/>
+              </w:rPr>
+              <w:t>Durchw./Phone:</w:t>
+            </w:r>
+          </w:p>
+        </w:tc>
+        <w:tc>
+          <w:tcPr>
+            <w:tcW w:w="2099" w:type="dxa"/>
+          </w:tcPr>
+          <w:p>
+            <w:pPr>
+              <w:rPr>
+                <w:sz w:val="16"/>
+                <w:szCs w:val="16"/>
+              </w:rPr>
+            </w:pPr>
+          </w:p>
+          <w:p>
+            <w:pPr>
+              <w:rPr>
+                <w:sz w:val="16"/>
+                <w:szCs w:val="16"/>
+              </w:rPr>
+            </w:pPr>
+            <w:r>
+              <w:rPr>
+                <w:sz w:val="16"/>
+                <w:szCs w:val="16"/>
+              </w:rPr>
+              <w:t xml:space="preserve">E-Mail Adresse / E-Mail address:</w:t>
+            </w:r>
+          </w:p>
+        </w:tc>
+        <w:tc>
+          <w:tcPr>
+            <w:tcW w:w="2099" w:type="dxa"/>
+          </w:tcPr>
+          <w:p>
+            <w:pPr>
+              <w:rPr>
+                <w:sz w:val="16"/>
+                <w:szCs w:val="16"/>
+              </w:rPr>
+            </w:pPr>
+          </w:p>
+          <w:p>
+            <w:pPr>
+              <w:rPr>
+                <w:sz w:val="16"/>
+                <w:szCs w:val="16"/>
+              </w:rPr>
+            </w:pPr>
+            <w:r>
+              <w:rPr>
+                <w:sz w:val="16"/>
+                <w:szCs w:val="16"/>
+              </w:rPr>
+              <w:t>Datum/Date</w:t>
+            </w:r>
+          </w:p>
+        </w:tc>
+      </w:tr>
+      <w:tr>
+        <w:trPr>
+          <w:trHeight w:val="164"/>
+        </w:trPr>
+        <w:tc>
+          <w:tcPr>
+            <w:tcW w:w="2055" w:type="dxa"/>
+          </w:tcPr>
+          <w:p>
+            <w:pPr>
+              <w:rPr>
+                <w:sz w:val="24"/>
+              </w:rPr>
+            </w:pPr>
+            <w:r>
+              <w:rPr>
+                <w:sz w:val="24"/>
+              </w:rPr>
+              <w:t>ref</w:t>
+            </w:r>
+          </w:p>
+        </w:tc>
+        <w:tc>
+          <w:tcPr>
+            <w:tcW w:w="2141" w:type="dxa"/>
+          </w:tcPr>
+          <w:p>
+            <w:pPr>
+              <w:rPr>
+                <w:sz w:val="24"/>
+              </w:rPr>
+            </w:pPr>
+            <w:r>
+              <w:rPr>
+                <w:sz w:val="24"/>
+              </w:rPr>
+              <w:t>msg</w:t>
+            </w:r>
+          </w:p>
+        </w:tc>
+        <w:tc>
+          <w:tcPr>
+            <w:tcW w:w="2098" w:type="dxa"/>
+          </w:tcPr>
+          <w:p>
+            <w:pPr>
+              <w:rPr>
+                <w:sz w:val="24"/>
+              </w:rPr>
+            </w:pPr>
+            <w:r>
+              <w:rPr>
+                <w:sz w:val="24"/>
+              </w:rPr>
+              <w:t>phn</w:t>
+            </w:r>
+          </w:p>
+        </w:tc>
+        <w:tc>
+          <w:tcPr>
+            <w:tcW w:w="2099" w:type="dxa"/>
+          </w:tcPr>
+          <w:p>
+            <w:pPr>
+              <w:rPr>
+                <w:sz w:val="24"/>
+              </w:rPr>
+            </w:pPr>
+            <w:r>
+              <w:rPr>
+                <w:sz w:val="24"/>
+              </w:rPr>
+              <w:t>email</w:t>
+            </w:r>
+          </w:p>
+        </w:tc>
+        <w:tc>
+          <w:tcPr>
+            <w:tcW w:w="2099" w:type="dxa"/>
+          </w:tcPr>
+          <w:p>
+            <w:pPr>
+              <w:rPr>
+                <w:sz w:val="24"/>
+              </w:rPr>
+            </w:pPr>
+            <w:r>
+              <w:rPr>
+                <w:sz w:val="24"/>
+              </w:rPr>
+              <w:t>date</w:t>
+            </w:r>
+          </w:p>
+        </w:tc>
+      </w:tr>
+    </w:tbl>
     <w:p/>
     <w:p/>
     <w:p/>
@@ -81,7 +320,7 @@
           <w:sz w:val="24"/>
           <w:szCs w:val="20"/>
         </w:rPr>
-        <w:t/>
+        <w:t>htdsrfhsg</w:t>
       </w:r>
     </w:p>
     <w:p>
@@ -168,8 +407,6 @@
 Reißverschluss vorne, Stehkragen mit Druckknopfverschluss, Raglanarmschnitt, Druckknopfverschlüsse an den Armen und Beinen
 </w:t>
       </w:r>
-      <w:bookmarkStart w:name="_GoBack" w:id="0"/>
-      <w:bookmarkEnd w:id="0"/>
     </w:p>
     <w:p>
       <w:pPr>
@@ -204,7 +441,7 @@
           <w:sz w:val="24"/>
           <w:szCs w:val="20"/>
         </w:rPr>
-        <w:t xml:space="preserve">Verfügbare Größen: gros</w:t>
+        <w:t xml:space="preserve">Verfügbare Größen: EEES, EES, ES, S, M, L, EL, EEL, EEEL, 4EL</w:t>
       </w:r>
     </w:p>
     <w:p>
@@ -240,19 +477,20 @@
     <w:tbl>
       <w:tblPr>
         <w:tblStyle w:val="HellesRaster-Akzent1"/>
-        <w:tblW w:w="10420" w:type="dxa"/>
+        <w:tblW w:w="10173" w:type="dxa"/>
+        <w:tblLayout w:type="fixed"/>
         <w:tblLook w:firstRow="1" w:lastRow="0" w:firstColumn="1" w:lastColumn="0" w:noHBand="0" w:noVBand="1" w:val="04A0"/>
       </w:tblPr>
       <w:tblGrid>
-        <w:gridCol w:w="1157"/>
-        <w:gridCol w:w="1174"/>
-        <w:gridCol w:w="1154"/>
-        <w:gridCol w:w="1154"/>
-        <w:gridCol w:w="1352"/>
-        <w:gridCol w:w="959"/>
-        <w:gridCol w:w="1250"/>
-        <w:gridCol w:w="1063"/>
-        <w:gridCol w:w="1157"/>
+        <w:gridCol w:w="1242"/>
+        <w:gridCol w:w="2127"/>
+        <w:gridCol w:w="708"/>
+        <w:gridCol w:w="709"/>
+        <w:gridCol w:w="992"/>
+        <w:gridCol w:w="993"/>
+        <w:gridCol w:w="1275"/>
+        <w:gridCol w:w="993"/>
+        <w:gridCol w:w="1134"/>
       </w:tblGrid>
       <w:tr>
         <w:trPr>
@@ -262,7 +500,7 @@
         <w:tc>
           <w:tcPr>
             <w:cnfStyle w:val="001000000000"/>
-            <w:tcW w:w="1157" w:type="dxa"/>
+            <w:tcW w:w="1242" w:type="dxa"/>
             <w:hideMark/>
           </w:tcPr>
           <w:p>
@@ -287,7 +525,7 @@
         </w:tc>
         <w:tc>
           <w:tcPr>
-            <w:tcW w:w="1174" w:type="dxa"/>
+            <w:tcW w:w="2127" w:type="dxa"/>
             <w:hideMark/>
           </w:tcPr>
           <w:p>
@@ -313,7 +551,7 @@
         </w:tc>
         <w:tc>
           <w:tcPr>
-            <w:tcW w:w="1154" w:type="dxa"/>
+            <w:tcW w:w="708" w:type="dxa"/>
             <w:hideMark/>
           </w:tcPr>
           <w:p>
@@ -323,6 +561,7 @@
                 <w:ilvl w:val="0"/>
                 <w:numId w:val="0"/>
               </w:numPr>
+              <w:jc w:val="center"/>
               <w:cnfStyle w:val="100000000000"/>
               <w:rPr>
                 <w:b w:val="false"/>
@@ -339,7 +578,7 @@
         </w:tc>
         <w:tc>
           <w:tcPr>
-            <w:tcW w:w="1154" w:type="dxa"/>
+            <w:tcW w:w="709" w:type="dxa"/>
             <w:hideMark/>
           </w:tcPr>
           <w:p>
@@ -349,6 +588,7 @@
                 <w:ilvl w:val="0"/>
                 <w:numId w:val="0"/>
               </w:numPr>
+              <w:jc w:val="center"/>
               <w:cnfStyle w:val="100000000000"/>
               <w:rPr>
                 <w:b w:val="false"/>
@@ -365,7 +605,7 @@
         </w:tc>
         <w:tc>
           <w:tcPr>
-            <w:tcW w:w="1352" w:type="dxa"/>
+            <w:tcW w:w="992" w:type="dxa"/>
             <w:hideMark/>
           </w:tcPr>
           <w:p>
@@ -375,6 +615,7 @@
                 <w:ilvl w:val="0"/>
                 <w:numId w:val="0"/>
               </w:numPr>
+              <w:jc w:val="center"/>
               <w:cnfStyle w:val="100000000000"/>
               <w:rPr>
                 <w:b w:val="false"/>
@@ -391,7 +632,7 @@
         </w:tc>
         <w:tc>
           <w:tcPr>
-            <w:tcW w:w="959" w:type="dxa"/>
+            <w:tcW w:w="993" w:type="dxa"/>
             <w:hideMark/>
           </w:tcPr>
           <w:p>
@@ -401,6 +642,7 @@
                 <w:ilvl w:val="0"/>
                 <w:numId w:val="0"/>
               </w:numPr>
+              <w:jc w:val="center"/>
               <w:cnfStyle w:val="100000000000"/>
               <w:rPr>
                 <w:b w:val="false"/>
@@ -417,7 +659,7 @@
         </w:tc>
         <w:tc>
           <w:tcPr>
-            <w:tcW w:w="1250" w:type="dxa"/>
+            <w:tcW w:w="1275" w:type="dxa"/>
             <w:hideMark/>
           </w:tcPr>
           <w:p>
@@ -427,6 +669,7 @@
                 <w:ilvl w:val="0"/>
                 <w:numId w:val="0"/>
               </w:numPr>
+              <w:jc w:val="center"/>
               <w:cnfStyle w:val="100000000000"/>
               <w:rPr>
                 <w:b w:val="false"/>
@@ -443,7 +686,7 @@
         </w:tc>
         <w:tc>
           <w:tcPr>
-            <w:tcW w:w="1063" w:type="dxa"/>
+            <w:tcW w:w="993" w:type="dxa"/>
             <w:hideMark/>
           </w:tcPr>
           <w:p>
@@ -453,6 +696,7 @@
                 <w:ilvl w:val="0"/>
                 <w:numId w:val="0"/>
               </w:numPr>
+              <w:jc w:val="center"/>
               <w:cnfStyle w:val="100000000000"/>
               <w:rPr>
                 <w:b w:val="false"/>
@@ -469,7 +713,7 @@
         </w:tc>
         <w:tc>
           <w:tcPr>
-            <w:tcW w:w="1157" w:type="dxa"/>
+            <w:tcW w:w="1134" w:type="dxa"/>
             <w:hideMark/>
           </w:tcPr>
           <w:p>
@@ -502,50 +746,50 @@
         <w:tc>
           <w:tcPr>
             <w:cnfStyle w:val="001000000000"/>
-            <w:tcW w:w="1157" w:type="dxa"/>
-          </w:tcPr>
-          <w:p>
-            <w:pPr>
-              <w:pStyle w:val="Nummerierung1"/>
-              <w:numPr>
-                <w:ilvl w:val="0"/>
-                <w:numId w:val="0"/>
-              </w:numPr>
-            </w:pPr>
-            <w:r>
-              <w:rPr>
-                <w:rFonts w:ascii="Times New Roman" w:hAnsi="Times New Roman"/>
-                <w:sz w:val="24"/>
-              </w:rPr>
-              <w:t>weiß (00), dunkelblau (08), hellblau (10), oliv-grün (13), grau (15), dunkelgrau (19), hellrot (20), petrol (42), Tretex-Grau (46), Bugatti-Blau (48), Automobil-Grau (49)</w:t>
-            </w:r>
-          </w:p>
-        </w:tc>
-        <w:tc>
-          <w:tcPr>
-            <w:tcW w:w="1174" w:type="dxa"/>
-          </w:tcPr>
-          <w:p>
-            <w:pPr>
-              <w:pStyle w:val="Nummerierung1"/>
-              <w:numPr>
-                <w:ilvl w:val="0"/>
-                <w:numId w:val="0"/>
-              </w:numPr>
-              <w:cnfStyle w:val="000000100000"/>
-            </w:pPr>
-            <w:r>
-              <w:rPr>
-                <w:rFonts w:ascii="Times New Roman" w:hAnsi="Times New Roman"/>
-                <w:sz w:val="24"/>
-              </w:rPr>
-              <w:t>L</w:t>
-            </w:r>
-          </w:p>
-        </w:tc>
-        <w:tc>
-          <w:tcPr>
-            <w:tcW w:w="1154" w:type="dxa"/>
+            <w:tcW w:w="1242" w:type="dxa"/>
+          </w:tcPr>
+          <w:p>
+            <w:pPr>
+              <w:pStyle w:val="Nummerierung1"/>
+              <w:numPr>
+                <w:ilvl w:val="0"/>
+                <w:numId w:val="0"/>
+              </w:numPr>
+            </w:pPr>
+            <w:r>
+              <w:rPr>
+                <w:rFonts w:ascii="Times New Roman" w:hAnsi="Times New Roman"/>
+                <w:sz w:val="24"/>
+              </w:rPr>
+              <w:t>alle</w:t>
+            </w:r>
+          </w:p>
+        </w:tc>
+        <w:tc>
+          <w:tcPr>
+            <w:tcW w:w="2127" w:type="dxa"/>
+          </w:tcPr>
+          <w:p>
+            <w:pPr>
+              <w:pStyle w:val="Nummerierung1"/>
+              <w:numPr>
+                <w:ilvl w:val="0"/>
+                <w:numId w:val="0"/>
+              </w:numPr>
+              <w:cnfStyle w:val="000000100000"/>
+            </w:pPr>
+            <w:r>
+              <w:rPr>
+                <w:rFonts w:ascii="Times New Roman" w:hAnsi="Times New Roman"/>
+                <w:sz w:val="24"/>
+              </w:rPr>
+              <w:t>EEES, EES, ES, S, M</w:t>
+            </w:r>
+          </w:p>
+        </w:tc>
+        <w:tc>
+          <w:tcPr>
+            <w:tcW w:w="708" w:type="dxa"/>
           </w:tcPr>
           <w:p>
             <w:pPr>
@@ -567,15 +811,16 @@
         </w:tc>
         <w:tc>
           <w:tcPr>
-            <w:tcW w:w="1154" w:type="dxa"/>
-          </w:tcPr>
-          <w:p>
-            <w:pPr>
-              <w:pStyle w:val="Nummerierung1"/>
-              <w:numPr>
-                <w:ilvl w:val="0"/>
-                <w:numId w:val="0"/>
-              </w:numPr>
+            <w:tcW w:w="709" w:type="dxa"/>
+          </w:tcPr>
+          <w:p>
+            <w:pPr>
+              <w:pStyle w:val="Nummerierung1"/>
+              <w:numPr>
+                <w:ilvl w:val="0"/>
+                <w:numId w:val="0"/>
+              </w:numPr>
+              <w:jc w:val="right"/>
               <w:cnfStyle w:val="000000100000"/>
             </w:pPr>
             <w:r>
@@ -589,29 +834,30 @@
         </w:tc>
         <w:tc>
           <w:tcPr>
-            <w:tcW w:w="1352" w:type="dxa"/>
-          </w:tcPr>
-          <w:p>
-            <w:pPr>
-              <w:pStyle w:val="Nummerierung1"/>
-              <w:numPr>
-                <w:ilvl w:val="0"/>
-                <w:numId w:val="0"/>
-              </w:numPr>
-              <w:cnfStyle w:val="000000100000"/>
-            </w:pPr>
-            <w:r>
-              <w:rPr>
-                <w:rFonts w:ascii="Times New Roman" w:hAnsi="Times New Roman"/>
-                <w:sz w:val="24"/>
-              </w:rPr>
-              <w:t>41,21</w:t>
-            </w:r>
-          </w:p>
-        </w:tc>
-        <w:tc>
-          <w:tcPr>
-            <w:tcW w:w="959" w:type="dxa"/>
+            <w:tcW w:w="992" w:type="dxa"/>
+          </w:tcPr>
+          <w:p>
+            <w:pPr>
+              <w:pStyle w:val="Nummerierung1"/>
+              <w:numPr>
+                <w:ilvl w:val="0"/>
+                <w:numId w:val="0"/>
+              </w:numPr>
+              <w:jc w:val="right"/>
+              <w:cnfStyle w:val="000000100000"/>
+            </w:pPr>
+            <w:r>
+              <w:rPr>
+                <w:rFonts w:ascii="Times New Roman" w:hAnsi="Times New Roman"/>
+                <w:sz w:val="24"/>
+              </w:rPr>
+              <w:t>39,250</w:t>
+            </w:r>
+          </w:p>
+        </w:tc>
+        <w:tc>
+          <w:tcPr>
+            <w:tcW w:w="993" w:type="dxa"/>
           </w:tcPr>
           <w:p>
             <w:pPr>
@@ -633,15 +879,16 @@
         </w:tc>
         <w:tc>
           <w:tcPr>
-            <w:tcW w:w="1250" w:type="dxa"/>
-          </w:tcPr>
-          <w:p>
-            <w:pPr>
-              <w:pStyle w:val="Nummerierung1"/>
-              <w:numPr>
-                <w:ilvl w:val="0"/>
-                <w:numId w:val="0"/>
-              </w:numPr>
+            <w:tcW w:w="1275" w:type="dxa"/>
+          </w:tcPr>
+          <w:p>
+            <w:pPr>
+              <w:pStyle w:val="Nummerierung1"/>
+              <w:numPr>
+                <w:ilvl w:val="0"/>
+                <w:numId w:val="0"/>
+              </w:numPr>
+              <w:jc w:val="right"/>
               <w:cnfStyle w:val="000000100000"/>
             </w:pPr>
             <w:r>
@@ -655,15 +902,16 @@
         </w:tc>
         <w:tc>
           <w:tcPr>
-            <w:tcW w:w="1063" w:type="dxa"/>
-          </w:tcPr>
-          <w:p>
-            <w:pPr>
-              <w:pStyle w:val="Nummerierung1"/>
-              <w:numPr>
-                <w:ilvl w:val="0"/>
-                <w:numId w:val="0"/>
-              </w:numPr>
+            <w:tcW w:w="993" w:type="dxa"/>
+          </w:tcPr>
+          <w:p>
+            <w:pPr>
+              <w:pStyle w:val="Nummerierung1"/>
+              <w:numPr>
+                <w:ilvl w:val="0"/>
+                <w:numId w:val="0"/>
+              </w:numPr>
+              <w:jc w:val="center"/>
               <w:cnfStyle w:val="000000100000"/>
             </w:pPr>
             <w:r>
@@ -677,23 +925,24 @@
         </w:tc>
         <w:tc>
           <w:tcPr>
-            <w:tcW w:w="1157" w:type="dxa"/>
-          </w:tcPr>
-          <w:p>
-            <w:pPr>
-              <w:pStyle w:val="Nummerierung1"/>
-              <w:numPr>
-                <w:ilvl w:val="0"/>
-                <w:numId w:val="0"/>
-              </w:numPr>
-              <w:cnfStyle w:val="000000100000"/>
-            </w:pPr>
-            <w:r>
-              <w:rPr>
-                <w:rFonts w:ascii="Times New Roman" w:hAnsi="Times New Roman"/>
-                <w:sz w:val="24"/>
-              </w:rPr>
-              <w:t>1.000000</w:t>
+            <w:tcW w:w="1134" w:type="dxa"/>
+          </w:tcPr>
+          <w:p>
+            <w:pPr>
+              <w:pStyle w:val="Nummerierung1"/>
+              <w:numPr>
+                <w:ilvl w:val="0"/>
+                <w:numId w:val="0"/>
+              </w:numPr>
+              <w:jc w:val="right"/>
+              <w:cnfStyle w:val="000000100000"/>
+            </w:pPr>
+            <w:r>
+              <w:rPr>
+                <w:rFonts w:ascii="Times New Roman" w:hAnsi="Times New Roman"/>
+                <w:sz w:val="24"/>
+              </w:rPr>
+              <w:t>1</w:t>
             </w:r>
           </w:p>
         </w:tc>
@@ -706,7 +955,7 @@
         <w:tc>
           <w:tcPr>
             <w:cnfStyle w:val="001000000000"/>
-            <w:tcW w:w="1157" w:type="dxa"/>
+            <w:tcW w:w="1242" w:type="dxa"/>
           </w:tcPr>
           <w:p>
             <w:pPr>
@@ -727,29 +976,29 @@
         </w:tc>
         <w:tc>
           <w:tcPr>
-            <w:tcW w:w="1174" w:type="dxa"/>
-          </w:tcPr>
-          <w:p>
-            <w:pPr>
-              <w:pStyle w:val="Nummerierung1"/>
-              <w:numPr>
-                <w:ilvl w:val="0"/>
-                <w:numId w:val="0"/>
-              </w:numPr>
-              <w:cnfStyle w:val="000000100000"/>
-            </w:pPr>
-            <w:r>
-              <w:rPr>
-                <w:rFonts w:ascii="Times New Roman" w:hAnsi="Times New Roman"/>
-                <w:sz w:val="24"/>
-              </w:rPr>
-              <w:t>L</w:t>
-            </w:r>
-          </w:p>
-        </w:tc>
-        <w:tc>
-          <w:tcPr>
-            <w:tcW w:w="1154" w:type="dxa"/>
+            <w:tcW w:w="2127" w:type="dxa"/>
+          </w:tcPr>
+          <w:p>
+            <w:pPr>
+              <w:pStyle w:val="Nummerierung1"/>
+              <w:numPr>
+                <w:ilvl w:val="0"/>
+                <w:numId w:val="0"/>
+              </w:numPr>
+              <w:cnfStyle w:val="000000100000"/>
+            </w:pPr>
+            <w:r>
+              <w:rPr>
+                <w:rFonts w:ascii="Times New Roman" w:hAnsi="Times New Roman"/>
+                <w:sz w:val="24"/>
+              </w:rPr>
+              <w:t>EEES, EES, ES, S, M</w:t>
+            </w:r>
+          </w:p>
+        </w:tc>
+        <w:tc>
+          <w:tcPr>
+            <w:tcW w:w="708" w:type="dxa"/>
           </w:tcPr>
           <w:p>
             <w:pPr>
@@ -771,15 +1020,16 @@
         </w:tc>
         <w:tc>
           <w:tcPr>
-            <w:tcW w:w="1154" w:type="dxa"/>
-          </w:tcPr>
-          <w:p>
-            <w:pPr>
-              <w:pStyle w:val="Nummerierung1"/>
-              <w:numPr>
-                <w:ilvl w:val="0"/>
-                <w:numId w:val="0"/>
-              </w:numPr>
+            <w:tcW w:w="709" w:type="dxa"/>
+          </w:tcPr>
+          <w:p>
+            <w:pPr>
+              <w:pStyle w:val="Nummerierung1"/>
+              <w:numPr>
+                <w:ilvl w:val="0"/>
+                <w:numId w:val="0"/>
+              </w:numPr>
+              <w:jc w:val="right"/>
               <w:cnfStyle w:val="000000100000"/>
             </w:pPr>
             <w:r>
@@ -793,29 +1043,30 @@
         </w:tc>
         <w:tc>
           <w:tcPr>
-            <w:tcW w:w="1352" w:type="dxa"/>
-          </w:tcPr>
-          <w:p>
-            <w:pPr>
-              <w:pStyle w:val="Nummerierung1"/>
-              <w:numPr>
-                <w:ilvl w:val="0"/>
-                <w:numId w:val="0"/>
-              </w:numPr>
-              <w:cnfStyle w:val="000000100000"/>
-            </w:pPr>
-            <w:r>
-              <w:rPr>
-                <w:rFonts w:ascii="Times New Roman" w:hAnsi="Times New Roman"/>
-                <w:sz w:val="24"/>
-              </w:rPr>
-              <w:t>41,21</w:t>
-            </w:r>
-          </w:p>
-        </w:tc>
-        <w:tc>
-          <w:tcPr>
-            <w:tcW w:w="959" w:type="dxa"/>
+            <w:tcW w:w="992" w:type="dxa"/>
+          </w:tcPr>
+          <w:p>
+            <w:pPr>
+              <w:pStyle w:val="Nummerierung1"/>
+              <w:numPr>
+                <w:ilvl w:val="0"/>
+                <w:numId w:val="0"/>
+              </w:numPr>
+              <w:jc w:val="right"/>
+              <w:cnfStyle w:val="000000100000"/>
+            </w:pPr>
+            <w:r>
+              <w:rPr>
+                <w:rFonts w:ascii="Times New Roman" w:hAnsi="Times New Roman"/>
+                <w:sz w:val="24"/>
+              </w:rPr>
+              <w:t>39,250</w:t>
+            </w:r>
+          </w:p>
+        </w:tc>
+        <w:tc>
+          <w:tcPr>
+            <w:tcW w:w="993" w:type="dxa"/>
           </w:tcPr>
           <w:p>
             <w:pPr>
@@ -837,15 +1088,16 @@
         </w:tc>
         <w:tc>
           <w:tcPr>
-            <w:tcW w:w="1250" w:type="dxa"/>
-          </w:tcPr>
-          <w:p>
-            <w:pPr>
-              <w:pStyle w:val="Nummerierung1"/>
-              <w:numPr>
-                <w:ilvl w:val="0"/>
-                <w:numId w:val="0"/>
-              </w:numPr>
+            <w:tcW w:w="1275" w:type="dxa"/>
+          </w:tcPr>
+          <w:p>
+            <w:pPr>
+              <w:pStyle w:val="Nummerierung1"/>
+              <w:numPr>
+                <w:ilvl w:val="0"/>
+                <w:numId w:val="0"/>
+              </w:numPr>
+              <w:jc w:val="right"/>
               <w:cnfStyle w:val="000000100000"/>
             </w:pPr>
             <w:r>
@@ -859,15 +1111,16 @@
         </w:tc>
         <w:tc>
           <w:tcPr>
-            <w:tcW w:w="1063" w:type="dxa"/>
-          </w:tcPr>
-          <w:p>
-            <w:pPr>
-              <w:pStyle w:val="Nummerierung1"/>
-              <w:numPr>
-                <w:ilvl w:val="0"/>
-                <w:numId w:val="0"/>
-              </w:numPr>
+            <w:tcW w:w="993" w:type="dxa"/>
+          </w:tcPr>
+          <w:p>
+            <w:pPr>
+              <w:pStyle w:val="Nummerierung1"/>
+              <w:numPr>
+                <w:ilvl w:val="0"/>
+                <w:numId w:val="0"/>
+              </w:numPr>
+              <w:jc w:val="center"/>
               <w:cnfStyle w:val="000000100000"/>
             </w:pPr>
             <w:r>
@@ -881,23 +1134,24 @@
         </w:tc>
         <w:tc>
           <w:tcPr>
-            <w:tcW w:w="1157" w:type="dxa"/>
-          </w:tcPr>
-          <w:p>
-            <w:pPr>
-              <w:pStyle w:val="Nummerierung1"/>
-              <w:numPr>
-                <w:ilvl w:val="0"/>
-                <w:numId w:val="0"/>
-              </w:numPr>
-              <w:cnfStyle w:val="000000100000"/>
-            </w:pPr>
-            <w:r>
-              <w:rPr>
-                <w:rFonts w:ascii="Times New Roman" w:hAnsi="Times New Roman"/>
-                <w:sz w:val="24"/>
-              </w:rPr>
-              <w:t>1.000000</w:t>
+            <w:tcW w:w="1134" w:type="dxa"/>
+          </w:tcPr>
+          <w:p>
+            <w:pPr>
+              <w:pStyle w:val="Nummerierung1"/>
+              <w:numPr>
+                <w:ilvl w:val="0"/>
+                <w:numId w:val="0"/>
+              </w:numPr>
+              <w:jc w:val="right"/>
+              <w:cnfStyle w:val="000000100000"/>
+            </w:pPr>
+            <w:r>
+              <w:rPr>
+                <w:rFonts w:ascii="Times New Roman" w:hAnsi="Times New Roman"/>
+                <w:sz w:val="24"/>
+              </w:rPr>
+              <w:t>1</w:t>
             </w:r>
           </w:p>
         </w:tc>
@@ -910,7 +1164,7 @@
         <w:tc>
           <w:tcPr>
             <w:cnfStyle w:val="001000000000"/>
-            <w:tcW w:w="1157" w:type="dxa"/>
+            <w:tcW w:w="1242" w:type="dxa"/>
           </w:tcPr>
           <w:p>
             <w:pPr>
@@ -931,7 +1185,216 @@
         </w:tc>
         <w:tc>
           <w:tcPr>
-            <w:tcW w:w="1174" w:type="dxa"/>
+            <w:tcW w:w="2127" w:type="dxa"/>
+          </w:tcPr>
+          <w:p>
+            <w:pPr>
+              <w:pStyle w:val="Nummerierung1"/>
+              <w:numPr>
+                <w:ilvl w:val="0"/>
+                <w:numId w:val="0"/>
+              </w:numPr>
+              <w:cnfStyle w:val="000000100000"/>
+            </w:pPr>
+            <w:r>
+              <w:rPr>
+                <w:rFonts w:ascii="Times New Roman" w:hAnsi="Times New Roman"/>
+                <w:sz w:val="24"/>
+              </w:rPr>
+              <w:t>EEES, EES, ES, S, M</w:t>
+            </w:r>
+          </w:p>
+        </w:tc>
+        <w:tc>
+          <w:tcPr>
+            <w:tcW w:w="708" w:type="dxa"/>
+          </w:tcPr>
+          <w:p>
+            <w:pPr>
+              <w:pStyle w:val="Nummerierung1"/>
+              <w:numPr>
+                <w:ilvl w:val="0"/>
+                <w:numId w:val="0"/>
+              </w:numPr>
+              <w:cnfStyle w:val="000000100000"/>
+            </w:pPr>
+            <w:r>
+              <w:rPr>
+                <w:rFonts w:ascii="Times New Roman" w:hAnsi="Times New Roman"/>
+                <w:sz w:val="24"/>
+              </w:rPr>
+              <w:t>VK1</w:t>
+            </w:r>
+          </w:p>
+        </w:tc>
+        <w:tc>
+          <w:tcPr>
+            <w:tcW w:w="709" w:type="dxa"/>
+          </w:tcPr>
+          <w:p>
+            <w:pPr>
+              <w:pStyle w:val="Nummerierung1"/>
+              <w:numPr>
+                <w:ilvl w:val="0"/>
+                <w:numId w:val="0"/>
+              </w:numPr>
+              <w:jc w:val="right"/>
+              <w:cnfStyle w:val="000000100000"/>
+            </w:pPr>
+            <w:r>
+              <w:rPr>
+                <w:rFonts w:ascii="Times New Roman" w:hAnsi="Times New Roman"/>
+                <w:sz w:val="24"/>
+              </w:rPr>
+              <w:t>1</w:t>
+            </w:r>
+          </w:p>
+        </w:tc>
+        <w:tc>
+          <w:tcPr>
+            <w:tcW w:w="992" w:type="dxa"/>
+          </w:tcPr>
+          <w:p>
+            <w:pPr>
+              <w:pStyle w:val="Nummerierung1"/>
+              <w:numPr>
+                <w:ilvl w:val="0"/>
+                <w:numId w:val="0"/>
+              </w:numPr>
+              <w:jc w:val="right"/>
+              <w:cnfStyle w:val="000000100000"/>
+            </w:pPr>
+            <w:r>
+              <w:rPr>
+                <w:rFonts w:ascii="Times New Roman" w:hAnsi="Times New Roman"/>
+                <w:sz w:val="24"/>
+              </w:rPr>
+              <w:t>39,250</w:t>
+            </w:r>
+          </w:p>
+        </w:tc>
+        <w:tc>
+          <w:tcPr>
+            <w:tcW w:w="993" w:type="dxa"/>
+          </w:tcPr>
+          <w:p>
+            <w:pPr>
+              <w:pStyle w:val="Nummerierung1"/>
+              <w:numPr>
+                <w:ilvl w:val="0"/>
+                <w:numId w:val="0"/>
+              </w:numPr>
+              <w:cnfStyle w:val="000000100000"/>
+            </w:pPr>
+            <w:r>
+              <w:rPr>
+                <w:rFonts w:ascii="Times New Roman" w:hAnsi="Times New Roman"/>
+                <w:sz w:val="24"/>
+              </w:rPr>
+              <w:t>€</w:t>
+            </w:r>
+          </w:p>
+        </w:tc>
+        <w:tc>
+          <w:tcPr>
+            <w:tcW w:w="1275" w:type="dxa"/>
+          </w:tcPr>
+          <w:p>
+            <w:pPr>
+              <w:pStyle w:val="Nummerierung1"/>
+              <w:numPr>
+                <w:ilvl w:val="0"/>
+                <w:numId w:val="0"/>
+              </w:numPr>
+              <w:jc w:val="right"/>
+              <w:cnfStyle w:val="000000100000"/>
+            </w:pPr>
+            <w:r>
+              <w:rPr>
+                <w:rFonts w:ascii="Times New Roman" w:hAnsi="Times New Roman"/>
+                <w:sz w:val="24"/>
+              </w:rPr>
+              <w:t>1</w:t>
+            </w:r>
+          </w:p>
+        </w:tc>
+        <w:tc>
+          <w:tcPr>
+            <w:tcW w:w="993" w:type="dxa"/>
+          </w:tcPr>
+          <w:p>
+            <w:pPr>
+              <w:pStyle w:val="Nummerierung1"/>
+              <w:numPr>
+                <w:ilvl w:val="0"/>
+                <w:numId w:val="0"/>
+              </w:numPr>
+              <w:jc w:val="center"/>
+              <w:cnfStyle w:val="000000100000"/>
+            </w:pPr>
+            <w:r>
+              <w:rPr>
+                <w:rFonts w:ascii="Times New Roman" w:hAnsi="Times New Roman"/>
+                <w:sz w:val="24"/>
+              </w:rPr>
+              <w:t>Stück</w:t>
+            </w:r>
+          </w:p>
+        </w:tc>
+        <w:tc>
+          <w:tcPr>
+            <w:tcW w:w="1134" w:type="dxa"/>
+          </w:tcPr>
+          <w:p>
+            <w:pPr>
+              <w:pStyle w:val="Nummerierung1"/>
+              <w:numPr>
+                <w:ilvl w:val="0"/>
+                <w:numId w:val="0"/>
+              </w:numPr>
+              <w:jc w:val="right"/>
+              <w:cnfStyle w:val="000000100000"/>
+            </w:pPr>
+            <w:r>
+              <w:rPr>
+                <w:rFonts w:ascii="Times New Roman" w:hAnsi="Times New Roman"/>
+                <w:sz w:val="24"/>
+              </w:rPr>
+              <w:t>1</w:t>
+            </w:r>
+          </w:p>
+        </w:tc>
+      </w:tr>
+      <w:tr>
+        <w:trPr>
+          <w:cnfStyle w:val="000000100000"/>
+          <w:trHeight w:val="376"/>
+        </w:trPr>
+        <w:tc>
+          <w:tcPr>
+            <w:cnfStyle w:val="001000000000"/>
+            <w:tcW w:w="1242" w:type="dxa"/>
+          </w:tcPr>
+          <w:p>
+            <w:pPr>
+              <w:pStyle w:val="Nummerierung1"/>
+              <w:numPr>
+                <w:ilvl w:val="0"/>
+                <w:numId w:val="0"/>
+              </w:numPr>
+            </w:pPr>
+            <w:r>
+              <w:rPr>
+                <w:rFonts w:ascii="Times New Roman" w:hAnsi="Times New Roman"/>
+                <w:sz w:val="24"/>
+              </w:rPr>
+              <w:t>petrol (42)</w:t>
+            </w:r>
+          </w:p>
+        </w:tc>
+        <w:tc>
+          <w:tcPr>
+            <w:tcW w:w="2127" w:type="dxa"/>
           </w:tcPr>
           <w:p>
             <w:pPr>
@@ -953,7 +1416,7 @@
         </w:tc>
         <w:tc>
           <w:tcPr>
-            <w:tcW w:w="1154" w:type="dxa"/>
+            <w:tcW w:w="708" w:type="dxa"/>
           </w:tcPr>
           <w:p>
             <w:pPr>
@@ -975,15 +1438,16 @@
         </w:tc>
         <w:tc>
           <w:tcPr>
-            <w:tcW w:w="1154" w:type="dxa"/>
-          </w:tcPr>
-          <w:p>
-            <w:pPr>
-              <w:pStyle w:val="Nummerierung1"/>
-              <w:numPr>
-                <w:ilvl w:val="0"/>
-                <w:numId w:val="0"/>
-              </w:numPr>
+            <w:tcW w:w="709" w:type="dxa"/>
+          </w:tcPr>
+          <w:p>
+            <w:pPr>
+              <w:pStyle w:val="Nummerierung1"/>
+              <w:numPr>
+                <w:ilvl w:val="0"/>
+                <w:numId w:val="0"/>
+              </w:numPr>
+              <w:jc w:val="right"/>
               <w:cnfStyle w:val="000000100000"/>
             </w:pPr>
             <w:r>
@@ -997,29 +1461,30 @@
         </w:tc>
         <w:tc>
           <w:tcPr>
-            <w:tcW w:w="1352" w:type="dxa"/>
-          </w:tcPr>
-          <w:p>
-            <w:pPr>
-              <w:pStyle w:val="Nummerierung1"/>
-              <w:numPr>
-                <w:ilvl w:val="0"/>
-                <w:numId w:val="0"/>
-              </w:numPr>
-              <w:cnfStyle w:val="000000100000"/>
-            </w:pPr>
-            <w:r>
-              <w:rPr>
-                <w:rFonts w:ascii="Times New Roman" w:hAnsi="Times New Roman"/>
-                <w:sz w:val="24"/>
-              </w:rPr>
-              <w:t>41,21</w:t>
-            </w:r>
-          </w:p>
-        </w:tc>
-        <w:tc>
-          <w:tcPr>
-            <w:tcW w:w="959" w:type="dxa"/>
+            <w:tcW w:w="992" w:type="dxa"/>
+          </w:tcPr>
+          <w:p>
+            <w:pPr>
+              <w:pStyle w:val="Nummerierung1"/>
+              <w:numPr>
+                <w:ilvl w:val="0"/>
+                <w:numId w:val="0"/>
+              </w:numPr>
+              <w:jc w:val="right"/>
+              <w:cnfStyle w:val="000000100000"/>
+            </w:pPr>
+            <w:r>
+              <w:rPr>
+                <w:rFonts w:ascii="Times New Roman" w:hAnsi="Times New Roman"/>
+                <w:sz w:val="24"/>
+              </w:rPr>
+              <w:t>41,210</w:t>
+            </w:r>
+          </w:p>
+        </w:tc>
+        <w:tc>
+          <w:tcPr>
+            <w:tcW w:w="993" w:type="dxa"/>
           </w:tcPr>
           <w:p>
             <w:pPr>
@@ -1041,37 +1506,39 @@
         </w:tc>
         <w:tc>
           <w:tcPr>
-            <w:tcW w:w="1250" w:type="dxa"/>
-          </w:tcPr>
-          <w:p>
-            <w:pPr>
-              <w:pStyle w:val="Nummerierung1"/>
-              <w:numPr>
-                <w:ilvl w:val="0"/>
-                <w:numId w:val="0"/>
-              </w:numPr>
-              <w:cnfStyle w:val="000000100000"/>
-            </w:pPr>
-            <w:r>
-              <w:rPr>
-                <w:rFonts w:ascii="Times New Roman" w:hAnsi="Times New Roman"/>
-                <w:sz w:val="24"/>
-              </w:rPr>
-              <w:t>1</w:t>
-            </w:r>
-          </w:p>
-        </w:tc>
-        <w:tc>
-          <w:tcPr>
-            <w:tcW w:w="1063" w:type="dxa"/>
-          </w:tcPr>
-          <w:p>
-            <w:pPr>
-              <w:pStyle w:val="Nummerierung1"/>
-              <w:numPr>
-                <w:ilvl w:val="0"/>
-                <w:numId w:val="0"/>
-              </w:numPr>
+            <w:tcW w:w="1275" w:type="dxa"/>
+          </w:tcPr>
+          <w:p>
+            <w:pPr>
+              <w:pStyle w:val="Nummerierung1"/>
+              <w:numPr>
+                <w:ilvl w:val="0"/>
+                <w:numId w:val="0"/>
+              </w:numPr>
+              <w:jc w:val="right"/>
+              <w:cnfStyle w:val="000000100000"/>
+            </w:pPr>
+            <w:r>
+              <w:rPr>
+                <w:rFonts w:ascii="Times New Roman" w:hAnsi="Times New Roman"/>
+                <w:sz w:val="24"/>
+              </w:rPr>
+              <w:t>1,55</w:t>
+            </w:r>
+          </w:p>
+        </w:tc>
+        <w:tc>
+          <w:tcPr>
+            <w:tcW w:w="993" w:type="dxa"/>
+          </w:tcPr>
+          <w:p>
+            <w:pPr>
+              <w:pStyle w:val="Nummerierung1"/>
+              <w:numPr>
+                <w:ilvl w:val="0"/>
+                <w:numId w:val="0"/>
+              </w:numPr>
+              <w:jc w:val="center"/>
               <w:cnfStyle w:val="000000100000"/>
             </w:pPr>
             <w:r>
@@ -1085,23 +1552,24 @@
         </w:tc>
         <w:tc>
           <w:tcPr>
-            <w:tcW w:w="1157" w:type="dxa"/>
-          </w:tcPr>
-          <w:p>
-            <w:pPr>
-              <w:pStyle w:val="Nummerierung1"/>
-              <w:numPr>
-                <w:ilvl w:val="0"/>
-                <w:numId w:val="0"/>
-              </w:numPr>
-              <w:cnfStyle w:val="000000100000"/>
-            </w:pPr>
-            <w:r>
-              <w:rPr>
-                <w:rFonts w:ascii="Times New Roman" w:hAnsi="Times New Roman"/>
-                <w:sz w:val="24"/>
-              </w:rPr>
-              <w:t>1.000000</w:t>
+            <w:tcW w:w="1134" w:type="dxa"/>
+          </w:tcPr>
+          <w:p>
+            <w:pPr>
+              <w:pStyle w:val="Nummerierung1"/>
+              <w:numPr>
+                <w:ilvl w:val="0"/>
+                <w:numId w:val="0"/>
+              </w:numPr>
+              <w:jc w:val="right"/>
+              <w:cnfStyle w:val="000000100000"/>
+            </w:pPr>
+            <w:r>
+              <w:rPr>
+                <w:rFonts w:ascii="Times New Roman" w:hAnsi="Times New Roman"/>
+                <w:sz w:val="24"/>
+              </w:rPr>
+              <w:t>1,23</w:t>
             </w:r>
           </w:p>
         </w:tc>
@@ -1113,13 +1581,15 @@
           <w:sz w:val="24"/>
         </w:rPr>
       </w:pPr>
+      <w:bookmarkStart w:name="_GoBack" w:id="0"/>
+      <w:bookmarkEnd w:id="0"/>
     </w:p>
     <w:p>
       <w:pPr>
         <w:pStyle w:val="Nummerierung1"/>
       </w:pPr>
       <w:r>
-        <w:t>+++Reinraum-Overall aus ION-NOSTAT VI.2	
+        <w:t>htdsrfhsg+++Reinraum-Overall aus ION-NOSTAT VI.2	
 Reißverschluss vorne, Stehkragen mit Druckknopfverschluss, Raglanarmschnitt, Druckknopfverschlüsse an den Armen und Beinen
 +++weiß (00), dunkelblau (08), hellblau (10), oliv-grün (13), grau (15), dunkelgrau (19), hellrot (20), petrol (42), Tretex-Grau (46), Bugatti-Blau (48), Automobil-Grau (49)+++EEES, EES, ES, S, M, L, EL, EEL, EEEL, 4EL</w:t>
       </w:r>
@@ -1135,7 +1605,7 @@
 </file>
 
 <file path=word/numbering.xml><?xml version="1.0" encoding="utf-8"?>
-<w:numbering xmlns:w="http://schemas.openxmlformats.org/wordprocessingml/2006/main" xmlns:w15="http://schemas.microsoft.com/office/word/2012/wordml" xmlns:r="http://schemas.openxmlformats.org/officeDocument/2006/relationships" xmlns:m="http://schemas.openxmlformats.org/officeDocument/2006/math" xmlns:w14="http://schemas.microsoft.com/office/word/2010/wordml" xmlns:wp="http://schemas.openxmlformats.org/drawingml/2006/wordprocessingDrawing" xmlns:a="http://schemas.openxmlformats.org/drawingml/2006/main" xmlns:mc="http://schemas.openxmlformats.org/markup-compatibility/2006" xmlns:ns9="http://schemas.openxmlformats.org/schemaLibrary/2006/main" xmlns:wne="http://schemas.microsoft.com/office/word/2006/wordml" xmlns:c="http://schemas.openxmlformats.org/drawingml/2006/chart" xmlns:ns12="http://schemas.openxmlformats.org/drawingml/2006/chartDrawing" xmlns:dgm="http://schemas.openxmlformats.org/drawingml/2006/diagram" xmlns:pic="http://schemas.openxmlformats.org/drawingml/2006/picture" xmlns:xdr="http://schemas.openxmlformats.org/drawingml/2006/spreadsheetDrawing" xmlns:dsp="http://schemas.microsoft.com/office/drawing/2008/diagram" xmlns:ns17="urn:schemas-microsoft-com:office:excel" xmlns:o="urn:schemas-microsoft-com:office:office" xmlns:v="urn:schemas-microsoft-com:vml" xmlns:w10="urn:schemas-microsoft-com:office:word" xmlns:ns21="urn:schemas-microsoft-com:office:powerpoint" xmlns:ns23="http://schemas.microsoft.com/office/2006/coverPageProps" xmlns:odx="http://opendope.org/xpaths" xmlns:odc="http://opendope.org/conditions" xmlns:odq="http://opendope.org/questions" xmlns:oda="http://opendope.org/answers" xmlns:odi="http://opendope.org/components" xmlns:odgm="http://opendope.org/SmartArt/DataHierarchy" xmlns:ns30="http://schemas.openxmlformats.org/officeDocument/2006/bibliography" xmlns:ns31="http://schemas.openxmlformats.org/drawingml/2006/compatibility" xmlns:ns32="http://schemas.openxmlformats.org/drawingml/2006/lockedCanvas">
+<w:numbering xmlns:w="http://schemas.openxmlformats.org/wordprocessingml/2006/main" xmlns:r="http://schemas.openxmlformats.org/officeDocument/2006/relationships" xmlns:m="http://schemas.openxmlformats.org/officeDocument/2006/math" xmlns:w14="http://schemas.microsoft.com/office/word/2010/wordml" xmlns:wp="http://schemas.openxmlformats.org/drawingml/2006/wordprocessingDrawing" xmlns:a="http://schemas.openxmlformats.org/drawingml/2006/main" xmlns:w15="http://schemas.microsoft.com/office/word/2012/wordml" xmlns:mc="http://schemas.openxmlformats.org/markup-compatibility/2006" xmlns:ns9="http://schemas.openxmlformats.org/schemaLibrary/2006/main" xmlns:wne="http://schemas.microsoft.com/office/word/2006/wordml" xmlns:c="http://schemas.openxmlformats.org/drawingml/2006/chart" xmlns:ns12="http://schemas.openxmlformats.org/drawingml/2006/chartDrawing" xmlns:dgm="http://schemas.openxmlformats.org/drawingml/2006/diagram" xmlns:pic="http://schemas.openxmlformats.org/drawingml/2006/picture" xmlns:xdr="http://schemas.openxmlformats.org/drawingml/2006/spreadsheetDrawing" xmlns:dsp="http://schemas.microsoft.com/office/drawing/2008/diagram" xmlns:ns17="urn:schemas-microsoft-com:office:excel" xmlns:o="urn:schemas-microsoft-com:office:office" xmlns:v="urn:schemas-microsoft-com:vml" xmlns:w10="urn:schemas-microsoft-com:office:word" xmlns:ns21="urn:schemas-microsoft-com:office:powerpoint" xmlns:ns23="http://schemas.microsoft.com/office/2006/coverPageProps" xmlns:odx="http://opendope.org/xpaths" xmlns:odc="http://opendope.org/conditions" xmlns:odq="http://opendope.org/questions" xmlns:oda="http://opendope.org/answers" xmlns:odi="http://opendope.org/components" xmlns:odgm="http://opendope.org/SmartArt/DataHierarchy" xmlns:ns30="http://schemas.openxmlformats.org/officeDocument/2006/bibliography" xmlns:ns31="http://schemas.openxmlformats.org/drawingml/2006/compatibility" xmlns:ns32="http://schemas.openxmlformats.org/drawingml/2006/lockedCanvas">
   <w:abstractNum w:abstractNumId="0">
     <w:nsid w:val="7B9B4102"/>
     <w:multiLevelType w:val="hybridMultilevel"/>
@@ -1260,7 +1730,7 @@
 </file>
 
 <file path=word/styles.xml><?xml version="1.0" encoding="utf-8"?>
-<w:styles xmlns:w="http://schemas.openxmlformats.org/wordprocessingml/2006/main" xmlns:w15="http://schemas.microsoft.com/office/word/2012/wordml" xmlns:r="http://schemas.openxmlformats.org/officeDocument/2006/relationships" xmlns:m="http://schemas.openxmlformats.org/officeDocument/2006/math" xmlns:w14="http://schemas.microsoft.com/office/word/2010/wordml" xmlns:wp="http://schemas.openxmlformats.org/drawingml/2006/wordprocessingDrawing" xmlns:a="http://schemas.openxmlformats.org/drawingml/2006/main" xmlns:mc="http://schemas.openxmlformats.org/markup-compatibility/2006" xmlns:ns9="http://schemas.openxmlformats.org/schemaLibrary/2006/main" xmlns:wne="http://schemas.microsoft.com/office/word/2006/wordml" xmlns:c="http://schemas.openxmlformats.org/drawingml/2006/chart" xmlns:ns12="http://schemas.openxmlformats.org/drawingml/2006/chartDrawing" xmlns:dgm="http://schemas.openxmlformats.org/drawingml/2006/diagram" xmlns:pic="http://schemas.openxmlformats.org/drawingml/2006/picture" xmlns:xdr="http://schemas.openxmlformats.org/drawingml/2006/spreadsheetDrawing" xmlns:dsp="http://schemas.microsoft.com/office/drawing/2008/diagram" xmlns:ns17="urn:schemas-microsoft-com:office:excel" xmlns:o="urn:schemas-microsoft-com:office:office" xmlns:v="urn:schemas-microsoft-com:vml" xmlns:w10="urn:schemas-microsoft-com:office:word" xmlns:ns21="urn:schemas-microsoft-com:office:powerpoint" xmlns:ns23="http://schemas.microsoft.com/office/2006/coverPageProps" xmlns:odx="http://opendope.org/xpaths" xmlns:odc="http://opendope.org/conditions" xmlns:odq="http://opendope.org/questions" xmlns:oda="http://opendope.org/answers" xmlns:odi="http://opendope.org/components" xmlns:odgm="http://opendope.org/SmartArt/DataHierarchy" xmlns:ns30="http://schemas.openxmlformats.org/officeDocument/2006/bibliography" xmlns:ns31="http://schemas.openxmlformats.org/drawingml/2006/compatibility" xmlns:ns32="http://schemas.openxmlformats.org/drawingml/2006/lockedCanvas">
+<w:styles xmlns:w="http://schemas.openxmlformats.org/wordprocessingml/2006/main" xmlns:r="http://schemas.openxmlformats.org/officeDocument/2006/relationships" xmlns:m="http://schemas.openxmlformats.org/officeDocument/2006/math" xmlns:w14="http://schemas.microsoft.com/office/word/2010/wordml" xmlns:wp="http://schemas.openxmlformats.org/drawingml/2006/wordprocessingDrawing" xmlns:a="http://schemas.openxmlformats.org/drawingml/2006/main" xmlns:w15="http://schemas.microsoft.com/office/word/2012/wordml" xmlns:mc="http://schemas.openxmlformats.org/markup-compatibility/2006" xmlns:ns9="http://schemas.openxmlformats.org/schemaLibrary/2006/main" xmlns:wne="http://schemas.microsoft.com/office/word/2006/wordml" xmlns:c="http://schemas.openxmlformats.org/drawingml/2006/chart" xmlns:ns12="http://schemas.openxmlformats.org/drawingml/2006/chartDrawing" xmlns:dgm="http://schemas.openxmlformats.org/drawingml/2006/diagram" xmlns:pic="http://schemas.openxmlformats.org/drawingml/2006/picture" xmlns:xdr="http://schemas.openxmlformats.org/drawingml/2006/spreadsheetDrawing" xmlns:dsp="http://schemas.microsoft.com/office/drawing/2008/diagram" xmlns:ns17="urn:schemas-microsoft-com:office:excel" xmlns:o="urn:schemas-microsoft-com:office:office" xmlns:v="urn:schemas-microsoft-com:vml" xmlns:w10="urn:schemas-microsoft-com:office:word" xmlns:ns21="urn:schemas-microsoft-com:office:powerpoint" xmlns:ns23="http://schemas.microsoft.com/office/2006/coverPageProps" xmlns:odx="http://opendope.org/xpaths" xmlns:odc="http://opendope.org/conditions" xmlns:odq="http://opendope.org/questions" xmlns:oda="http://opendope.org/answers" xmlns:odi="http://opendope.org/components" xmlns:odgm="http://opendope.org/SmartArt/DataHierarchy" xmlns:ns30="http://schemas.openxmlformats.org/officeDocument/2006/bibliography" xmlns:ns31="http://schemas.openxmlformats.org/drawingml/2006/compatibility" xmlns:ns32="http://schemas.openxmlformats.org/drawingml/2006/lockedCanvas">
   <w:docDefaults>
     <w:rPrDefault>
       <w:rPr>
@@ -2236,7 +2706,7 @@
 </file>
 
 <file path=word/theme/theme1.xml><?xml version="1.0" encoding="utf-8"?>
-<a:theme xmlns:w="http://schemas.openxmlformats.org/wordprocessingml/2006/main" xmlns:w15="http://schemas.microsoft.com/office/word/2012/wordml" xmlns:r="http://schemas.openxmlformats.org/officeDocument/2006/relationships" xmlns:m="http://schemas.openxmlformats.org/officeDocument/2006/math" xmlns:w14="http://schemas.microsoft.com/office/word/2010/wordml" xmlns:wp="http://schemas.openxmlformats.org/drawingml/2006/wordprocessingDrawing" xmlns:a="http://schemas.openxmlformats.org/drawingml/2006/main" xmlns:mc="http://schemas.openxmlformats.org/markup-compatibility/2006" xmlns:ns9="http://schemas.openxmlformats.org/schemaLibrary/2006/main" xmlns:wne="http://schemas.microsoft.com/office/word/2006/wordml" xmlns:c="http://schemas.openxmlformats.org/drawingml/2006/chart" xmlns:ns12="http://schemas.openxmlformats.org/drawingml/2006/chartDrawing" xmlns:dgm="http://schemas.openxmlformats.org/drawingml/2006/diagram" xmlns:pic="http://schemas.openxmlformats.org/drawingml/2006/picture" xmlns:xdr="http://schemas.openxmlformats.org/drawingml/2006/spreadsheetDrawing" xmlns:dsp="http://schemas.microsoft.com/office/drawing/2008/diagram" xmlns:ns17="urn:schemas-microsoft-com:office:excel" xmlns:o="urn:schemas-microsoft-com:office:office" xmlns:v="urn:schemas-microsoft-com:vml" xmlns:w10="urn:schemas-microsoft-com:office:word" xmlns:ns21="urn:schemas-microsoft-com:office:powerpoint" xmlns:ns23="http://schemas.microsoft.com/office/2006/coverPageProps" xmlns:odx="http://opendope.org/xpaths" xmlns:odc="http://opendope.org/conditions" xmlns:odq="http://opendope.org/questions" xmlns:oda="http://opendope.org/answers" xmlns:odi="http://opendope.org/components" xmlns:odgm="http://opendope.org/SmartArt/DataHierarchy" xmlns:ns30="http://schemas.openxmlformats.org/officeDocument/2006/bibliography" xmlns:ns31="http://schemas.openxmlformats.org/drawingml/2006/compatibility" xmlns:ns32="http://schemas.openxmlformats.org/drawingml/2006/lockedCanvas" name="Larissa">
+<a:theme xmlns:w="http://schemas.openxmlformats.org/wordprocessingml/2006/main" xmlns:r="http://schemas.openxmlformats.org/officeDocument/2006/relationships" xmlns:m="http://schemas.openxmlformats.org/officeDocument/2006/math" xmlns:w14="http://schemas.microsoft.com/office/word/2010/wordml" xmlns:wp="http://schemas.openxmlformats.org/drawingml/2006/wordprocessingDrawing" xmlns:a="http://schemas.openxmlformats.org/drawingml/2006/main" xmlns:w15="http://schemas.microsoft.com/office/word/2012/wordml" xmlns:mc="http://schemas.openxmlformats.org/markup-compatibility/2006" xmlns:ns9="http://schemas.openxmlformats.org/schemaLibrary/2006/main" xmlns:wne="http://schemas.microsoft.com/office/word/2006/wordml" xmlns:c="http://schemas.openxmlformats.org/drawingml/2006/chart" xmlns:ns12="http://schemas.openxmlformats.org/drawingml/2006/chartDrawing" xmlns:dgm="http://schemas.openxmlformats.org/drawingml/2006/diagram" xmlns:pic="http://schemas.openxmlformats.org/drawingml/2006/picture" xmlns:xdr="http://schemas.openxmlformats.org/drawingml/2006/spreadsheetDrawing" xmlns:dsp="http://schemas.microsoft.com/office/drawing/2008/diagram" xmlns:ns17="urn:schemas-microsoft-com:office:excel" xmlns:o="urn:schemas-microsoft-com:office:office" xmlns:v="urn:schemas-microsoft-com:vml" xmlns:w10="urn:schemas-microsoft-com:office:word" xmlns:ns21="urn:schemas-microsoft-com:office:powerpoint" xmlns:ns23="http://schemas.microsoft.com/office/2006/coverPageProps" xmlns:odx="http://opendope.org/xpaths" xmlns:odc="http://opendope.org/conditions" xmlns:odq="http://opendope.org/questions" xmlns:oda="http://opendope.org/answers" xmlns:odi="http://opendope.org/components" xmlns:odgm="http://opendope.org/SmartArt/DataHierarchy" xmlns:ns30="http://schemas.openxmlformats.org/officeDocument/2006/bibliography" xmlns:ns31="http://schemas.openxmlformats.org/drawingml/2006/compatibility" xmlns:ns32="http://schemas.openxmlformats.org/drawingml/2006/lockedCanvas" name="Larissa">
   <a:themeElements>
     <a:clrScheme name="Larissa">
       <a:dk1>

</xml_diff>

<commit_message>
work today to be complieted
</commit_message>
<xml_diff>
--- a/First.docx
+++ b/First.docx
@@ -1,13 +1,13 @@
 
 <file path=word/document.xml><?xml version="1.0" encoding="utf-8"?>
-<w:document xmlns:w="http://schemas.openxmlformats.org/wordprocessingml/2006/main" xmlns:r="http://schemas.openxmlformats.org/officeDocument/2006/relationships" xmlns:m="http://schemas.openxmlformats.org/officeDocument/2006/math" xmlns:w14="http://schemas.microsoft.com/office/word/2010/wordml" xmlns:wp="http://schemas.openxmlformats.org/drawingml/2006/wordprocessingDrawing" xmlns:a="http://schemas.openxmlformats.org/drawingml/2006/main" xmlns:w15="http://schemas.microsoft.com/office/word/2012/wordml" xmlns:mc="http://schemas.openxmlformats.org/markup-compatibility/2006" xmlns:ns9="http://schemas.openxmlformats.org/schemaLibrary/2006/main" xmlns:wne="http://schemas.microsoft.com/office/word/2006/wordml" xmlns:c="http://schemas.openxmlformats.org/drawingml/2006/chart" xmlns:ns12="http://schemas.openxmlformats.org/drawingml/2006/chartDrawing" xmlns:dgm="http://schemas.openxmlformats.org/drawingml/2006/diagram" xmlns:pic="http://schemas.openxmlformats.org/drawingml/2006/picture" xmlns:xdr="http://schemas.openxmlformats.org/drawingml/2006/spreadsheetDrawing" xmlns:dsp="http://schemas.microsoft.com/office/drawing/2008/diagram" xmlns:ns17="urn:schemas-microsoft-com:office:excel" xmlns:o="urn:schemas-microsoft-com:office:office" xmlns:v="urn:schemas-microsoft-com:vml" xmlns:w10="urn:schemas-microsoft-com:office:word" xmlns:ns21="urn:schemas-microsoft-com:office:powerpoint" xmlns:ns23="http://schemas.microsoft.com/office/2006/coverPageProps" xmlns:odx="http://opendope.org/xpaths" xmlns:odc="http://opendope.org/conditions" xmlns:odq="http://opendope.org/questions" xmlns:oda="http://opendope.org/answers" xmlns:odi="http://opendope.org/components" xmlns:odgm="http://opendope.org/SmartArt/DataHierarchy" xmlns:ns30="http://schemas.openxmlformats.org/officeDocument/2006/bibliography" xmlns:ns31="http://schemas.openxmlformats.org/drawingml/2006/compatibility" xmlns:ns32="http://schemas.openxmlformats.org/drawingml/2006/lockedCanvas" mc:Ignorable="w14 w15">
+<w:document xmlns:w="http://schemas.openxmlformats.org/wordprocessingml/2006/main" xmlns:m="http://schemas.openxmlformats.org/officeDocument/2006/math" xmlns:r="http://schemas.openxmlformats.org/officeDocument/2006/relationships" xmlns:w14="http://schemas.microsoft.com/office/word/2010/wordml" xmlns:wp="http://schemas.openxmlformats.org/drawingml/2006/wordprocessingDrawing" xmlns:a="http://schemas.openxmlformats.org/drawingml/2006/main" xmlns:w15="http://schemas.microsoft.com/office/word/2012/wordml" xmlns:mc="http://schemas.openxmlformats.org/markup-compatibility/2006" xmlns:ns9="http://schemas.openxmlformats.org/schemaLibrary/2006/main" xmlns:wne="http://schemas.microsoft.com/office/word/2006/wordml" xmlns:c="http://schemas.openxmlformats.org/drawingml/2006/chart" xmlns:ns12="http://schemas.openxmlformats.org/drawingml/2006/chartDrawing" xmlns:dgm="http://schemas.openxmlformats.org/drawingml/2006/diagram" xmlns:pic="http://schemas.openxmlformats.org/drawingml/2006/picture" xmlns:xdr="http://schemas.openxmlformats.org/drawingml/2006/spreadsheetDrawing" xmlns:dsp="http://schemas.microsoft.com/office/drawing/2008/diagram" xmlns:ns17="urn:schemas-microsoft-com:office:excel" xmlns:o="urn:schemas-microsoft-com:office:office" xmlns:v="urn:schemas-microsoft-com:vml" xmlns:w10="urn:schemas-microsoft-com:office:word" xmlns:ns21="urn:schemas-microsoft-com:office:powerpoint" xmlns:ns23="http://schemas.microsoft.com/office/2006/coverPageProps" xmlns:odx="http://opendope.org/xpaths" xmlns:odc="http://opendope.org/conditions" xmlns:odq="http://opendope.org/questions" xmlns:oda="http://opendope.org/answers" xmlns:odi="http://opendope.org/components" xmlns:odgm="http://opendope.org/SmartArt/DataHierarchy" xmlns:ns30="http://schemas.openxmlformats.org/officeDocument/2006/bibliography" xmlns:ns31="http://schemas.openxmlformats.org/drawingml/2006/compatibility" xmlns:ns32="http://schemas.openxmlformats.org/drawingml/2006/lockedCanvas" mc:Ignorable="w14 w15">
   <w:body>
     <w:p>
       <w:pPr>
         <w15:collapsed w:val="false"/>
       </w:pPr>
       <w:r>
-        <w:t>Cleanroom Consulting GmbH</w:t>
+        <w:t>Reinhardt Microtech GmbH</w:t>
       </w:r>
     </w:p>
     <w:p>
@@ -20,7 +20,7 @@
         <w:rPr>
           <w:sz w:val="24"/>
         </w:rPr>
-        <w:t>Badenweiler Str. 4</w:t>
+        <w:t>Sedanstr. 14</w:t>
       </w:r>
     </w:p>
     <w:p>
@@ -33,7 +33,7 @@
         <w:rPr>
           <w:sz w:val="24"/>
         </w:rPr>
-        <w:t>Badenweiler Str. 4-Badenweiler Str. 4</w:t>
+        <w:t>Sedanstr. 14-Sedanstr. 14</w:t>
       </w:r>
     </w:p>
     <w:p>
@@ -320,7 +320,7 @@
           <w:sz w:val="24"/>
           <w:szCs w:val="20"/>
         </w:rPr>
-        <w:t>htdsrfhsg</w:t>
+        <w:t/>
       </w:r>
     </w:p>
     <w:p>
@@ -761,7 +761,7 @@
                 <w:rFonts w:ascii="Times New Roman" w:hAnsi="Times New Roman"/>
                 <w:sz w:val="24"/>
               </w:rPr>
-              <w:t>alle</w:t>
+              <w:t>weiß (00), dunkelblau (08), hellblau (10), oliv-grün (13), grau (15), dunkelgrau (19), hellrot (20), petrol (42), Tretex-Grau (46), Bugatti-Blau (48), Automobil-Grau (49)</w:t>
             </w:r>
           </w:p>
         </w:tc>
@@ -992,7 +992,7 @@
                 <w:rFonts w:ascii="Times New Roman" w:hAnsi="Times New Roman"/>
                 <w:sz w:val="24"/>
               </w:rPr>
-              <w:t>EEES, EES, ES, S, M</w:t>
+              <w:t>L</w:t>
             </w:r>
           </w:p>
         </w:tc>
@@ -1060,7 +1060,7 @@
                 <w:rFonts w:ascii="Times New Roman" w:hAnsi="Times New Roman"/>
                 <w:sz w:val="24"/>
               </w:rPr>
-              <w:t>39,250</w:t>
+              <w:t>41,210</w:t>
             </w:r>
           </w:p>
         </w:tc>
@@ -1152,424 +1152,6 @@
                 <w:sz w:val="24"/>
               </w:rPr>
               <w:t>1</w:t>
-            </w:r>
-          </w:p>
-        </w:tc>
-      </w:tr>
-      <w:tr>
-        <w:trPr>
-          <w:cnfStyle w:val="000000100000"/>
-          <w:trHeight w:val="376"/>
-        </w:trPr>
-        <w:tc>
-          <w:tcPr>
-            <w:cnfStyle w:val="001000000000"/>
-            <w:tcW w:w="1242" w:type="dxa"/>
-          </w:tcPr>
-          <w:p>
-            <w:pPr>
-              <w:pStyle w:val="Nummerierung1"/>
-              <w:numPr>
-                <w:ilvl w:val="0"/>
-                <w:numId w:val="0"/>
-              </w:numPr>
-            </w:pPr>
-            <w:r>
-              <w:rPr>
-                <w:rFonts w:ascii="Times New Roman" w:hAnsi="Times New Roman"/>
-                <w:sz w:val="24"/>
-              </w:rPr>
-              <w:t>weiß (00), dunkelblau (08), hellblau (10), oliv-grün (13), grau (15), dunkelgrau (19), hellrot (20), petrol (42), Tretex-Grau (46), Bugatti-Blau (48), Automobil-Grau (49)</w:t>
-            </w:r>
-          </w:p>
-        </w:tc>
-        <w:tc>
-          <w:tcPr>
-            <w:tcW w:w="2127" w:type="dxa"/>
-          </w:tcPr>
-          <w:p>
-            <w:pPr>
-              <w:pStyle w:val="Nummerierung1"/>
-              <w:numPr>
-                <w:ilvl w:val="0"/>
-                <w:numId w:val="0"/>
-              </w:numPr>
-              <w:cnfStyle w:val="000000100000"/>
-            </w:pPr>
-            <w:r>
-              <w:rPr>
-                <w:rFonts w:ascii="Times New Roman" w:hAnsi="Times New Roman"/>
-                <w:sz w:val="24"/>
-              </w:rPr>
-              <w:t>EEES, EES, ES, S, M</w:t>
-            </w:r>
-          </w:p>
-        </w:tc>
-        <w:tc>
-          <w:tcPr>
-            <w:tcW w:w="708" w:type="dxa"/>
-          </w:tcPr>
-          <w:p>
-            <w:pPr>
-              <w:pStyle w:val="Nummerierung1"/>
-              <w:numPr>
-                <w:ilvl w:val="0"/>
-                <w:numId w:val="0"/>
-              </w:numPr>
-              <w:cnfStyle w:val="000000100000"/>
-            </w:pPr>
-            <w:r>
-              <w:rPr>
-                <w:rFonts w:ascii="Times New Roman" w:hAnsi="Times New Roman"/>
-                <w:sz w:val="24"/>
-              </w:rPr>
-              <w:t>VK1</w:t>
-            </w:r>
-          </w:p>
-        </w:tc>
-        <w:tc>
-          <w:tcPr>
-            <w:tcW w:w="709" w:type="dxa"/>
-          </w:tcPr>
-          <w:p>
-            <w:pPr>
-              <w:pStyle w:val="Nummerierung1"/>
-              <w:numPr>
-                <w:ilvl w:val="0"/>
-                <w:numId w:val="0"/>
-              </w:numPr>
-              <w:jc w:val="right"/>
-              <w:cnfStyle w:val="000000100000"/>
-            </w:pPr>
-            <w:r>
-              <w:rPr>
-                <w:rFonts w:ascii="Times New Roman" w:hAnsi="Times New Roman"/>
-                <w:sz w:val="24"/>
-              </w:rPr>
-              <w:t>1</w:t>
-            </w:r>
-          </w:p>
-        </w:tc>
-        <w:tc>
-          <w:tcPr>
-            <w:tcW w:w="992" w:type="dxa"/>
-          </w:tcPr>
-          <w:p>
-            <w:pPr>
-              <w:pStyle w:val="Nummerierung1"/>
-              <w:numPr>
-                <w:ilvl w:val="0"/>
-                <w:numId w:val="0"/>
-              </w:numPr>
-              <w:jc w:val="right"/>
-              <w:cnfStyle w:val="000000100000"/>
-            </w:pPr>
-            <w:r>
-              <w:rPr>
-                <w:rFonts w:ascii="Times New Roman" w:hAnsi="Times New Roman"/>
-                <w:sz w:val="24"/>
-              </w:rPr>
-              <w:t>39,250</w:t>
-            </w:r>
-          </w:p>
-        </w:tc>
-        <w:tc>
-          <w:tcPr>
-            <w:tcW w:w="993" w:type="dxa"/>
-          </w:tcPr>
-          <w:p>
-            <w:pPr>
-              <w:pStyle w:val="Nummerierung1"/>
-              <w:numPr>
-                <w:ilvl w:val="0"/>
-                <w:numId w:val="0"/>
-              </w:numPr>
-              <w:cnfStyle w:val="000000100000"/>
-            </w:pPr>
-            <w:r>
-              <w:rPr>
-                <w:rFonts w:ascii="Times New Roman" w:hAnsi="Times New Roman"/>
-                <w:sz w:val="24"/>
-              </w:rPr>
-              <w:t>€</w:t>
-            </w:r>
-          </w:p>
-        </w:tc>
-        <w:tc>
-          <w:tcPr>
-            <w:tcW w:w="1275" w:type="dxa"/>
-          </w:tcPr>
-          <w:p>
-            <w:pPr>
-              <w:pStyle w:val="Nummerierung1"/>
-              <w:numPr>
-                <w:ilvl w:val="0"/>
-                <w:numId w:val="0"/>
-              </w:numPr>
-              <w:jc w:val="right"/>
-              <w:cnfStyle w:val="000000100000"/>
-            </w:pPr>
-            <w:r>
-              <w:rPr>
-                <w:rFonts w:ascii="Times New Roman" w:hAnsi="Times New Roman"/>
-                <w:sz w:val="24"/>
-              </w:rPr>
-              <w:t>1</w:t>
-            </w:r>
-          </w:p>
-        </w:tc>
-        <w:tc>
-          <w:tcPr>
-            <w:tcW w:w="993" w:type="dxa"/>
-          </w:tcPr>
-          <w:p>
-            <w:pPr>
-              <w:pStyle w:val="Nummerierung1"/>
-              <w:numPr>
-                <w:ilvl w:val="0"/>
-                <w:numId w:val="0"/>
-              </w:numPr>
-              <w:jc w:val="center"/>
-              <w:cnfStyle w:val="000000100000"/>
-            </w:pPr>
-            <w:r>
-              <w:rPr>
-                <w:rFonts w:ascii="Times New Roman" w:hAnsi="Times New Roman"/>
-                <w:sz w:val="24"/>
-              </w:rPr>
-              <w:t>Stück</w:t>
-            </w:r>
-          </w:p>
-        </w:tc>
-        <w:tc>
-          <w:tcPr>
-            <w:tcW w:w="1134" w:type="dxa"/>
-          </w:tcPr>
-          <w:p>
-            <w:pPr>
-              <w:pStyle w:val="Nummerierung1"/>
-              <w:numPr>
-                <w:ilvl w:val="0"/>
-                <w:numId w:val="0"/>
-              </w:numPr>
-              <w:jc w:val="right"/>
-              <w:cnfStyle w:val="000000100000"/>
-            </w:pPr>
-            <w:r>
-              <w:rPr>
-                <w:rFonts w:ascii="Times New Roman" w:hAnsi="Times New Roman"/>
-                <w:sz w:val="24"/>
-              </w:rPr>
-              <w:t>1</w:t>
-            </w:r>
-          </w:p>
-        </w:tc>
-      </w:tr>
-      <w:tr>
-        <w:trPr>
-          <w:cnfStyle w:val="000000100000"/>
-          <w:trHeight w:val="376"/>
-        </w:trPr>
-        <w:tc>
-          <w:tcPr>
-            <w:cnfStyle w:val="001000000000"/>
-            <w:tcW w:w="1242" w:type="dxa"/>
-          </w:tcPr>
-          <w:p>
-            <w:pPr>
-              <w:pStyle w:val="Nummerierung1"/>
-              <w:numPr>
-                <w:ilvl w:val="0"/>
-                <w:numId w:val="0"/>
-              </w:numPr>
-            </w:pPr>
-            <w:r>
-              <w:rPr>
-                <w:rFonts w:ascii="Times New Roman" w:hAnsi="Times New Roman"/>
-                <w:sz w:val="24"/>
-              </w:rPr>
-              <w:t>petrol (42)</w:t>
-            </w:r>
-          </w:p>
-        </w:tc>
-        <w:tc>
-          <w:tcPr>
-            <w:tcW w:w="2127" w:type="dxa"/>
-          </w:tcPr>
-          <w:p>
-            <w:pPr>
-              <w:pStyle w:val="Nummerierung1"/>
-              <w:numPr>
-                <w:ilvl w:val="0"/>
-                <w:numId w:val="0"/>
-              </w:numPr>
-              <w:cnfStyle w:val="000000100000"/>
-            </w:pPr>
-            <w:r>
-              <w:rPr>
-                <w:rFonts w:ascii="Times New Roman" w:hAnsi="Times New Roman"/>
-                <w:sz w:val="24"/>
-              </w:rPr>
-              <w:t>L</w:t>
-            </w:r>
-          </w:p>
-        </w:tc>
-        <w:tc>
-          <w:tcPr>
-            <w:tcW w:w="708" w:type="dxa"/>
-          </w:tcPr>
-          <w:p>
-            <w:pPr>
-              <w:pStyle w:val="Nummerierung1"/>
-              <w:numPr>
-                <w:ilvl w:val="0"/>
-                <w:numId w:val="0"/>
-              </w:numPr>
-              <w:cnfStyle w:val="000000100000"/>
-            </w:pPr>
-            <w:r>
-              <w:rPr>
-                <w:rFonts w:ascii="Times New Roman" w:hAnsi="Times New Roman"/>
-                <w:sz w:val="24"/>
-              </w:rPr>
-              <w:t>VK1</w:t>
-            </w:r>
-          </w:p>
-        </w:tc>
-        <w:tc>
-          <w:tcPr>
-            <w:tcW w:w="709" w:type="dxa"/>
-          </w:tcPr>
-          <w:p>
-            <w:pPr>
-              <w:pStyle w:val="Nummerierung1"/>
-              <w:numPr>
-                <w:ilvl w:val="0"/>
-                <w:numId w:val="0"/>
-              </w:numPr>
-              <w:jc w:val="right"/>
-              <w:cnfStyle w:val="000000100000"/>
-            </w:pPr>
-            <w:r>
-              <w:rPr>
-                <w:rFonts w:ascii="Times New Roman" w:hAnsi="Times New Roman"/>
-                <w:sz w:val="24"/>
-              </w:rPr>
-              <w:t>1</w:t>
-            </w:r>
-          </w:p>
-        </w:tc>
-        <w:tc>
-          <w:tcPr>
-            <w:tcW w:w="992" w:type="dxa"/>
-          </w:tcPr>
-          <w:p>
-            <w:pPr>
-              <w:pStyle w:val="Nummerierung1"/>
-              <w:numPr>
-                <w:ilvl w:val="0"/>
-                <w:numId w:val="0"/>
-              </w:numPr>
-              <w:jc w:val="right"/>
-              <w:cnfStyle w:val="000000100000"/>
-            </w:pPr>
-            <w:r>
-              <w:rPr>
-                <w:rFonts w:ascii="Times New Roman" w:hAnsi="Times New Roman"/>
-                <w:sz w:val="24"/>
-              </w:rPr>
-              <w:t>41,210</w:t>
-            </w:r>
-          </w:p>
-        </w:tc>
-        <w:tc>
-          <w:tcPr>
-            <w:tcW w:w="993" w:type="dxa"/>
-          </w:tcPr>
-          <w:p>
-            <w:pPr>
-              <w:pStyle w:val="Nummerierung1"/>
-              <w:numPr>
-                <w:ilvl w:val="0"/>
-                <w:numId w:val="0"/>
-              </w:numPr>
-              <w:cnfStyle w:val="000000100000"/>
-            </w:pPr>
-            <w:r>
-              <w:rPr>
-                <w:rFonts w:ascii="Times New Roman" w:hAnsi="Times New Roman"/>
-                <w:sz w:val="24"/>
-              </w:rPr>
-              <w:t>€</w:t>
-            </w:r>
-          </w:p>
-        </w:tc>
-        <w:tc>
-          <w:tcPr>
-            <w:tcW w:w="1275" w:type="dxa"/>
-          </w:tcPr>
-          <w:p>
-            <w:pPr>
-              <w:pStyle w:val="Nummerierung1"/>
-              <w:numPr>
-                <w:ilvl w:val="0"/>
-                <w:numId w:val="0"/>
-              </w:numPr>
-              <w:jc w:val="right"/>
-              <w:cnfStyle w:val="000000100000"/>
-            </w:pPr>
-            <w:r>
-              <w:rPr>
-                <w:rFonts w:ascii="Times New Roman" w:hAnsi="Times New Roman"/>
-                <w:sz w:val="24"/>
-              </w:rPr>
-              <w:t>1,55</w:t>
-            </w:r>
-          </w:p>
-        </w:tc>
-        <w:tc>
-          <w:tcPr>
-            <w:tcW w:w="993" w:type="dxa"/>
-          </w:tcPr>
-          <w:p>
-            <w:pPr>
-              <w:pStyle w:val="Nummerierung1"/>
-              <w:numPr>
-                <w:ilvl w:val="0"/>
-                <w:numId w:val="0"/>
-              </w:numPr>
-              <w:jc w:val="center"/>
-              <w:cnfStyle w:val="000000100000"/>
-            </w:pPr>
-            <w:r>
-              <w:rPr>
-                <w:rFonts w:ascii="Times New Roman" w:hAnsi="Times New Roman"/>
-                <w:sz w:val="24"/>
-              </w:rPr>
-              <w:t>Stück</w:t>
-            </w:r>
-          </w:p>
-        </w:tc>
-        <w:tc>
-          <w:tcPr>
-            <w:tcW w:w="1134" w:type="dxa"/>
-          </w:tcPr>
-          <w:p>
-            <w:pPr>
-              <w:pStyle w:val="Nummerierung1"/>
-              <w:numPr>
-                <w:ilvl w:val="0"/>
-                <w:numId w:val="0"/>
-              </w:numPr>
-              <w:jc w:val="right"/>
-              <w:cnfStyle w:val="000000100000"/>
-            </w:pPr>
-            <w:r>
-              <w:rPr>
-                <w:rFonts w:ascii="Times New Roman" w:hAnsi="Times New Roman"/>
-                <w:sz w:val="24"/>
-              </w:rPr>
-              <w:t>1,23</w:t>
             </w:r>
           </w:p>
         </w:tc>
@@ -1589,7 +1171,7 @@
         <w:pStyle w:val="Nummerierung1"/>
       </w:pPr>
       <w:r>
-        <w:t>htdsrfhsg+++Reinraum-Overall aus ION-NOSTAT VI.2	
+        <w:t>+++Reinraum-Overall aus ION-NOSTAT VI.2	
 Reißverschluss vorne, Stehkragen mit Druckknopfverschluss, Raglanarmschnitt, Druckknopfverschlüsse an den Armen und Beinen
 +++weiß (00), dunkelblau (08), hellblau (10), oliv-grün (13), grau (15), dunkelgrau (19), hellrot (20), petrol (42), Tretex-Grau (46), Bugatti-Blau (48), Automobil-Grau (49)+++EEES, EES, ES, S, M, L, EL, EEL, EEEL, 4EL</w:t>
       </w:r>
@@ -1605,7 +1187,7 @@
 </file>
 
 <file path=word/numbering.xml><?xml version="1.0" encoding="utf-8"?>
-<w:numbering xmlns:w="http://schemas.openxmlformats.org/wordprocessingml/2006/main" xmlns:r="http://schemas.openxmlformats.org/officeDocument/2006/relationships" xmlns:m="http://schemas.openxmlformats.org/officeDocument/2006/math" xmlns:w14="http://schemas.microsoft.com/office/word/2010/wordml" xmlns:wp="http://schemas.openxmlformats.org/drawingml/2006/wordprocessingDrawing" xmlns:a="http://schemas.openxmlformats.org/drawingml/2006/main" xmlns:w15="http://schemas.microsoft.com/office/word/2012/wordml" xmlns:mc="http://schemas.openxmlformats.org/markup-compatibility/2006" xmlns:ns9="http://schemas.openxmlformats.org/schemaLibrary/2006/main" xmlns:wne="http://schemas.microsoft.com/office/word/2006/wordml" xmlns:c="http://schemas.openxmlformats.org/drawingml/2006/chart" xmlns:ns12="http://schemas.openxmlformats.org/drawingml/2006/chartDrawing" xmlns:dgm="http://schemas.openxmlformats.org/drawingml/2006/diagram" xmlns:pic="http://schemas.openxmlformats.org/drawingml/2006/picture" xmlns:xdr="http://schemas.openxmlformats.org/drawingml/2006/spreadsheetDrawing" xmlns:dsp="http://schemas.microsoft.com/office/drawing/2008/diagram" xmlns:ns17="urn:schemas-microsoft-com:office:excel" xmlns:o="urn:schemas-microsoft-com:office:office" xmlns:v="urn:schemas-microsoft-com:vml" xmlns:w10="urn:schemas-microsoft-com:office:word" xmlns:ns21="urn:schemas-microsoft-com:office:powerpoint" xmlns:ns23="http://schemas.microsoft.com/office/2006/coverPageProps" xmlns:odx="http://opendope.org/xpaths" xmlns:odc="http://opendope.org/conditions" xmlns:odq="http://opendope.org/questions" xmlns:oda="http://opendope.org/answers" xmlns:odi="http://opendope.org/components" xmlns:odgm="http://opendope.org/SmartArt/DataHierarchy" xmlns:ns30="http://schemas.openxmlformats.org/officeDocument/2006/bibliography" xmlns:ns31="http://schemas.openxmlformats.org/drawingml/2006/compatibility" xmlns:ns32="http://schemas.openxmlformats.org/drawingml/2006/lockedCanvas">
+<w:numbering xmlns:w="http://schemas.openxmlformats.org/wordprocessingml/2006/main" xmlns:m="http://schemas.openxmlformats.org/officeDocument/2006/math" xmlns:r="http://schemas.openxmlformats.org/officeDocument/2006/relationships" xmlns:w14="http://schemas.microsoft.com/office/word/2010/wordml" xmlns:wp="http://schemas.openxmlformats.org/drawingml/2006/wordprocessingDrawing" xmlns:a="http://schemas.openxmlformats.org/drawingml/2006/main" xmlns:w15="http://schemas.microsoft.com/office/word/2012/wordml" xmlns:mc="http://schemas.openxmlformats.org/markup-compatibility/2006" xmlns:ns9="http://schemas.openxmlformats.org/schemaLibrary/2006/main" xmlns:wne="http://schemas.microsoft.com/office/word/2006/wordml" xmlns:c="http://schemas.openxmlformats.org/drawingml/2006/chart" xmlns:ns12="http://schemas.openxmlformats.org/drawingml/2006/chartDrawing" xmlns:dgm="http://schemas.openxmlformats.org/drawingml/2006/diagram" xmlns:pic="http://schemas.openxmlformats.org/drawingml/2006/picture" xmlns:xdr="http://schemas.openxmlformats.org/drawingml/2006/spreadsheetDrawing" xmlns:dsp="http://schemas.microsoft.com/office/drawing/2008/diagram" xmlns:ns17="urn:schemas-microsoft-com:office:excel" xmlns:o="urn:schemas-microsoft-com:office:office" xmlns:v="urn:schemas-microsoft-com:vml" xmlns:w10="urn:schemas-microsoft-com:office:word" xmlns:ns21="urn:schemas-microsoft-com:office:powerpoint" xmlns:ns23="http://schemas.microsoft.com/office/2006/coverPageProps" xmlns:odx="http://opendope.org/xpaths" xmlns:odc="http://opendope.org/conditions" xmlns:odq="http://opendope.org/questions" xmlns:oda="http://opendope.org/answers" xmlns:odi="http://opendope.org/components" xmlns:odgm="http://opendope.org/SmartArt/DataHierarchy" xmlns:ns30="http://schemas.openxmlformats.org/officeDocument/2006/bibliography" xmlns:ns31="http://schemas.openxmlformats.org/drawingml/2006/compatibility" xmlns:ns32="http://schemas.openxmlformats.org/drawingml/2006/lockedCanvas">
   <w:abstractNum w:abstractNumId="0">
     <w:nsid w:val="7B9B4102"/>
     <w:multiLevelType w:val="hybridMultilevel"/>
@@ -1730,7 +1312,7 @@
 </file>
 
 <file path=word/styles.xml><?xml version="1.0" encoding="utf-8"?>
-<w:styles xmlns:w="http://schemas.openxmlformats.org/wordprocessingml/2006/main" xmlns:r="http://schemas.openxmlformats.org/officeDocument/2006/relationships" xmlns:m="http://schemas.openxmlformats.org/officeDocument/2006/math" xmlns:w14="http://schemas.microsoft.com/office/word/2010/wordml" xmlns:wp="http://schemas.openxmlformats.org/drawingml/2006/wordprocessingDrawing" xmlns:a="http://schemas.openxmlformats.org/drawingml/2006/main" xmlns:w15="http://schemas.microsoft.com/office/word/2012/wordml" xmlns:mc="http://schemas.openxmlformats.org/markup-compatibility/2006" xmlns:ns9="http://schemas.openxmlformats.org/schemaLibrary/2006/main" xmlns:wne="http://schemas.microsoft.com/office/word/2006/wordml" xmlns:c="http://schemas.openxmlformats.org/drawingml/2006/chart" xmlns:ns12="http://schemas.openxmlformats.org/drawingml/2006/chartDrawing" xmlns:dgm="http://schemas.openxmlformats.org/drawingml/2006/diagram" xmlns:pic="http://schemas.openxmlformats.org/drawingml/2006/picture" xmlns:xdr="http://schemas.openxmlformats.org/drawingml/2006/spreadsheetDrawing" xmlns:dsp="http://schemas.microsoft.com/office/drawing/2008/diagram" xmlns:ns17="urn:schemas-microsoft-com:office:excel" xmlns:o="urn:schemas-microsoft-com:office:office" xmlns:v="urn:schemas-microsoft-com:vml" xmlns:w10="urn:schemas-microsoft-com:office:word" xmlns:ns21="urn:schemas-microsoft-com:office:powerpoint" xmlns:ns23="http://schemas.microsoft.com/office/2006/coverPageProps" xmlns:odx="http://opendope.org/xpaths" xmlns:odc="http://opendope.org/conditions" xmlns:odq="http://opendope.org/questions" xmlns:oda="http://opendope.org/answers" xmlns:odi="http://opendope.org/components" xmlns:odgm="http://opendope.org/SmartArt/DataHierarchy" xmlns:ns30="http://schemas.openxmlformats.org/officeDocument/2006/bibliography" xmlns:ns31="http://schemas.openxmlformats.org/drawingml/2006/compatibility" xmlns:ns32="http://schemas.openxmlformats.org/drawingml/2006/lockedCanvas">
+<w:styles xmlns:w="http://schemas.openxmlformats.org/wordprocessingml/2006/main" xmlns:m="http://schemas.openxmlformats.org/officeDocument/2006/math" xmlns:r="http://schemas.openxmlformats.org/officeDocument/2006/relationships" xmlns:w14="http://schemas.microsoft.com/office/word/2010/wordml" xmlns:wp="http://schemas.openxmlformats.org/drawingml/2006/wordprocessingDrawing" xmlns:a="http://schemas.openxmlformats.org/drawingml/2006/main" xmlns:w15="http://schemas.microsoft.com/office/word/2012/wordml" xmlns:mc="http://schemas.openxmlformats.org/markup-compatibility/2006" xmlns:ns9="http://schemas.openxmlformats.org/schemaLibrary/2006/main" xmlns:wne="http://schemas.microsoft.com/office/word/2006/wordml" xmlns:c="http://schemas.openxmlformats.org/drawingml/2006/chart" xmlns:ns12="http://schemas.openxmlformats.org/drawingml/2006/chartDrawing" xmlns:dgm="http://schemas.openxmlformats.org/drawingml/2006/diagram" xmlns:pic="http://schemas.openxmlformats.org/drawingml/2006/picture" xmlns:xdr="http://schemas.openxmlformats.org/drawingml/2006/spreadsheetDrawing" xmlns:dsp="http://schemas.microsoft.com/office/drawing/2008/diagram" xmlns:ns17="urn:schemas-microsoft-com:office:excel" xmlns:o="urn:schemas-microsoft-com:office:office" xmlns:v="urn:schemas-microsoft-com:vml" xmlns:w10="urn:schemas-microsoft-com:office:word" xmlns:ns21="urn:schemas-microsoft-com:office:powerpoint" xmlns:ns23="http://schemas.microsoft.com/office/2006/coverPageProps" xmlns:odx="http://opendope.org/xpaths" xmlns:odc="http://opendope.org/conditions" xmlns:odq="http://opendope.org/questions" xmlns:oda="http://opendope.org/answers" xmlns:odi="http://opendope.org/components" xmlns:odgm="http://opendope.org/SmartArt/DataHierarchy" xmlns:ns30="http://schemas.openxmlformats.org/officeDocument/2006/bibliography" xmlns:ns31="http://schemas.openxmlformats.org/drawingml/2006/compatibility" xmlns:ns32="http://schemas.openxmlformats.org/drawingml/2006/lockedCanvas">
   <w:docDefaults>
     <w:rPrDefault>
       <w:rPr>
@@ -2706,7 +2288,7 @@
 </file>
 
 <file path=word/theme/theme1.xml><?xml version="1.0" encoding="utf-8"?>
-<a:theme xmlns:w="http://schemas.openxmlformats.org/wordprocessingml/2006/main" xmlns:r="http://schemas.openxmlformats.org/officeDocument/2006/relationships" xmlns:m="http://schemas.openxmlformats.org/officeDocument/2006/math" xmlns:w14="http://schemas.microsoft.com/office/word/2010/wordml" xmlns:wp="http://schemas.openxmlformats.org/drawingml/2006/wordprocessingDrawing" xmlns:a="http://schemas.openxmlformats.org/drawingml/2006/main" xmlns:w15="http://schemas.microsoft.com/office/word/2012/wordml" xmlns:mc="http://schemas.openxmlformats.org/markup-compatibility/2006" xmlns:ns9="http://schemas.openxmlformats.org/schemaLibrary/2006/main" xmlns:wne="http://schemas.microsoft.com/office/word/2006/wordml" xmlns:c="http://schemas.openxmlformats.org/drawingml/2006/chart" xmlns:ns12="http://schemas.openxmlformats.org/drawingml/2006/chartDrawing" xmlns:dgm="http://schemas.openxmlformats.org/drawingml/2006/diagram" xmlns:pic="http://schemas.openxmlformats.org/drawingml/2006/picture" xmlns:xdr="http://schemas.openxmlformats.org/drawingml/2006/spreadsheetDrawing" xmlns:dsp="http://schemas.microsoft.com/office/drawing/2008/diagram" xmlns:ns17="urn:schemas-microsoft-com:office:excel" xmlns:o="urn:schemas-microsoft-com:office:office" xmlns:v="urn:schemas-microsoft-com:vml" xmlns:w10="urn:schemas-microsoft-com:office:word" xmlns:ns21="urn:schemas-microsoft-com:office:powerpoint" xmlns:ns23="http://schemas.microsoft.com/office/2006/coverPageProps" xmlns:odx="http://opendope.org/xpaths" xmlns:odc="http://opendope.org/conditions" xmlns:odq="http://opendope.org/questions" xmlns:oda="http://opendope.org/answers" xmlns:odi="http://opendope.org/components" xmlns:odgm="http://opendope.org/SmartArt/DataHierarchy" xmlns:ns30="http://schemas.openxmlformats.org/officeDocument/2006/bibliography" xmlns:ns31="http://schemas.openxmlformats.org/drawingml/2006/compatibility" xmlns:ns32="http://schemas.openxmlformats.org/drawingml/2006/lockedCanvas" name="Larissa">
+<a:theme xmlns:w="http://schemas.openxmlformats.org/wordprocessingml/2006/main" xmlns:m="http://schemas.openxmlformats.org/officeDocument/2006/math" xmlns:r="http://schemas.openxmlformats.org/officeDocument/2006/relationships" xmlns:w14="http://schemas.microsoft.com/office/word/2010/wordml" xmlns:wp="http://schemas.openxmlformats.org/drawingml/2006/wordprocessingDrawing" xmlns:a="http://schemas.openxmlformats.org/drawingml/2006/main" xmlns:w15="http://schemas.microsoft.com/office/word/2012/wordml" xmlns:mc="http://schemas.openxmlformats.org/markup-compatibility/2006" xmlns:ns9="http://schemas.openxmlformats.org/schemaLibrary/2006/main" xmlns:wne="http://schemas.microsoft.com/office/word/2006/wordml" xmlns:c="http://schemas.openxmlformats.org/drawingml/2006/chart" xmlns:ns12="http://schemas.openxmlformats.org/drawingml/2006/chartDrawing" xmlns:dgm="http://schemas.openxmlformats.org/drawingml/2006/diagram" xmlns:pic="http://schemas.openxmlformats.org/drawingml/2006/picture" xmlns:xdr="http://schemas.openxmlformats.org/drawingml/2006/spreadsheetDrawing" xmlns:dsp="http://schemas.microsoft.com/office/drawing/2008/diagram" xmlns:ns17="urn:schemas-microsoft-com:office:excel" xmlns:o="urn:schemas-microsoft-com:office:office" xmlns:v="urn:schemas-microsoft-com:vml" xmlns:w10="urn:schemas-microsoft-com:office:word" xmlns:ns21="urn:schemas-microsoft-com:office:powerpoint" xmlns:ns23="http://schemas.microsoft.com/office/2006/coverPageProps" xmlns:odx="http://opendope.org/xpaths" xmlns:odc="http://opendope.org/conditions" xmlns:odq="http://opendope.org/questions" xmlns:oda="http://opendope.org/answers" xmlns:odi="http://opendope.org/components" xmlns:odgm="http://opendope.org/SmartArt/DataHierarchy" xmlns:ns30="http://schemas.openxmlformats.org/officeDocument/2006/bibliography" xmlns:ns31="http://schemas.openxmlformats.org/drawingml/2006/compatibility" xmlns:ns32="http://schemas.openxmlformats.org/drawingml/2006/lockedCanvas" name="Larissa">
   <a:themeElements>
     <a:clrScheme name="Larissa">
       <a:dk1>

</xml_diff>